<commit_message>
merged in SNs comments
</commit_message>
<xml_diff>
--- a/docs/cosmosWP2deliverables/COSMOSD2.4nmrMLPartAREPORT.docx
+++ b/docs/cosmosWP2deliverables/COSMOSD2.4nmrMLPartAREPORT.docx
@@ -487,7 +487,6 @@
               <w:spacing w:before="120" w:after="120" w:line="360" w:lineRule="auto"/>
             </w:pPr>
             <w:r>
-              <w:lastRenderedPageBreak/>
               <w:t>Actual delivery date:</w:t>
             </w:r>
           </w:p>
@@ -634,6 +633,7 @@
               <w:rPr>
                 <w:shd w:val="clear" w:color="auto" w:fill="FFFF00"/>
               </w:rPr>
+              <w:lastRenderedPageBreak/>
               <w:t>and others WP participants providing data</w:t>
             </w:r>
           </w:p>
@@ -1362,7 +1362,86 @@
         <w:rPr>
           <w:sz w:val="22"/>
         </w:rPr>
-        <w:t xml:space="preserve">The Standards development work package (WP2) </w:t>
+        <w:t>NMR is an important analytical method in metabolomics experiments. The instrument vendors typically provide the software to process the vendor specific data. Alternative data analysis software needs to put considerable efforts into reading and writing these specific vendor formats. Currently existing standard data formats such as the JCAMP family have several drawbacks, especially in metabolomics applications.</w:t>
+      </w:r>
+    </w:p>
+    <w:p>
+      <w:pPr>
+        <w:spacing w:line="240" w:lineRule="auto"/>
+        <w:jc w:val="both"/>
+        <w:rPr>
+          <w:sz w:val="22"/>
+        </w:rPr>
+      </w:pPr>
+      <w:r>
+        <w:rPr>
+          <w:sz w:val="22"/>
+        </w:rPr>
+        <w:t xml:space="preserve">In this deliverable D 2.4 we have coordinated efforts from </w:t>
+      </w:r>
+      <w:r>
+        <w:rPr>
+          <w:sz w:val="22"/>
+        </w:rPr>
+        <w:t>multiple international</w:t>
+      </w:r>
+      <w:r>
+        <w:rPr>
+          <w:sz w:val="22"/>
+        </w:rPr>
+        <w:t xml:space="preserve"> groups who are working in NMR and metabolomics related software to design and establish the </w:t>
+      </w:r>
+      <w:proofErr w:type="spellStart"/>
+      <w:r>
+        <w:rPr>
+          <w:sz w:val="22"/>
+        </w:rPr>
+        <w:t>nmrML</w:t>
+      </w:r>
+      <w:proofErr w:type="spellEnd"/>
+      <w:r>
+        <w:rPr>
+          <w:sz w:val="22"/>
+        </w:rPr>
+        <w:t xml:space="preserve"> data format, based on the experience with the PSI (Proteomics Standards Initiative) </w:t>
+      </w:r>
+      <w:proofErr w:type="spellStart"/>
+      <w:r>
+        <w:rPr>
+          <w:sz w:val="22"/>
+        </w:rPr>
+        <w:t>mzML</w:t>
+      </w:r>
+      <w:proofErr w:type="spellEnd"/>
+      <w:r>
+        <w:rPr>
+          <w:sz w:val="22"/>
+        </w:rPr>
+        <w:t xml:space="preserve"> format for mass spectrometry</w:t>
+      </w:r>
+      <w:r>
+        <w:rPr>
+          <w:sz w:val="22"/>
+        </w:rPr>
+        <w:t>. As a result, the s</w:t>
+      </w:r>
+      <w:r>
+        <w:rPr>
+          <w:sz w:val="22"/>
+        </w:rPr>
+        <w:t>tandards development work package (</w:t>
+      </w:r>
+      <w:r>
+        <w:rPr>
+          <w:sz w:val="22"/>
+        </w:rPr>
+        <w:t xml:space="preserve">COSMOS </w:t>
+      </w:r>
+      <w:r>
+        <w:rPr>
+          <w:sz w:val="22"/>
+        </w:rPr>
+        <w:t xml:space="preserve">WP2) </w:t>
       </w:r>
       <w:r>
         <w:rPr>
@@ -1421,7 +1500,42 @@
         <w:rPr>
           <w:sz w:val="22"/>
         </w:rPr>
-        <w:t xml:space="preserve">The following files were released in a prototype state, mainly for </w:t>
+        <w:t xml:space="preserve">The following files were released </w:t>
+      </w:r>
+      <w:r>
+        <w:rPr>
+          <w:sz w:val="22"/>
+        </w:rPr>
+        <w:t xml:space="preserve">in a prototype state on our </w:t>
+      </w:r>
+      <w:proofErr w:type="spellStart"/>
+      <w:r>
+        <w:rPr>
+          <w:sz w:val="22"/>
+        </w:rPr>
+        <w:t>github</w:t>
+      </w:r>
+      <w:proofErr w:type="spellEnd"/>
+      <w:r>
+        <w:rPr>
+          <w:sz w:val="22"/>
+        </w:rPr>
+        <w:t xml:space="preserve"> and on </w:t>
+      </w:r>
+      <w:hyperlink r:id="rId10" w:history="1">
+        <w:r>
+          <w:rPr>
+            <w:rStyle w:val="Hyperlink"/>
+            <w:sz w:val="22"/>
+          </w:rPr>
+          <w:t>http://nmrml.org</w:t>
+        </w:r>
+      </w:hyperlink>
+      <w:r>
+        <w:rPr>
+          <w:sz w:val="22"/>
+        </w:rPr>
+        <w:t xml:space="preserve">, mainly for </w:t>
       </w:r>
       <w:r>
         <w:rPr>
@@ -2223,6 +2337,7 @@
       <w:bookmarkEnd w:id="6"/>
       <w:bookmarkEnd w:id="7"/>
       <w:r>
+        <w:lastRenderedPageBreak/>
         <w:t>2</w:t>
       </w:r>
       <w:r>
@@ -2422,7 +2537,6 @@
               <w:jc w:val="both"/>
             </w:pPr>
             <w:r>
-              <w:lastRenderedPageBreak/>
               <w:t>1</w:t>
             </w:r>
           </w:p>
@@ -2731,19 +2845,263 @@
         <w:rPr>
           <w:sz w:val="22"/>
         </w:rPr>
-        <w:t>The Proteomics Standards initiative (PSI) has developed a number of XML based data exchange standards, which proved of great usability in proteomics data standardization and intelligent data access. Leveraging on this success the Metabolomics Standards Initiative (MSI) had kicked off an analogous development</w:t>
-      </w:r>
-      <w:r>
-        <w:rPr>
-          <w:sz w:val="22"/>
-        </w:rPr>
-        <w:t xml:space="preserve"> program with the aim</w:t>
-      </w:r>
-      <w:r>
-        <w:rPr>
-          <w:sz w:val="22"/>
-        </w:rPr>
-        <w:t xml:space="preserve"> to standardize NMR based metabolomics data. To restart this effort</w:t>
+        <w:t xml:space="preserve">NMR is an important analytical method in metabolomics experiments. The instrument vendors (the dominant ones are </w:t>
+      </w:r>
+      <w:proofErr w:type="spellStart"/>
+      <w:r>
+        <w:rPr>
+          <w:sz w:val="22"/>
+        </w:rPr>
+        <w:t>Bruker</w:t>
+      </w:r>
+      <w:proofErr w:type="spellEnd"/>
+      <w:r>
+        <w:rPr>
+          <w:sz w:val="22"/>
+        </w:rPr>
+        <w:t xml:space="preserve">, Varian and JEOL) typically provide the software to process the vendor specific data. Alternative data analysis software needs to put considerable efforts into reading and writing these specific vendor format, this applies both to commercial software such as </w:t>
+      </w:r>
+      <w:proofErr w:type="spellStart"/>
+      <w:r>
+        <w:rPr>
+          <w:sz w:val="22"/>
+        </w:rPr>
+        <w:t>NmrPipe</w:t>
+      </w:r>
+      <w:proofErr w:type="spellEnd"/>
+      <w:r>
+        <w:rPr>
+          <w:sz w:val="22"/>
+        </w:rPr>
+        <w:t xml:space="preserve">, </w:t>
+      </w:r>
+      <w:proofErr w:type="spellStart"/>
+      <w:r>
+        <w:rPr>
+          <w:sz w:val="22"/>
+        </w:rPr>
+        <w:t>MestReNova</w:t>
+      </w:r>
+      <w:proofErr w:type="spellEnd"/>
+      <w:r>
+        <w:rPr>
+          <w:sz w:val="22"/>
+        </w:rPr>
+        <w:t xml:space="preserve"> (</w:t>
+      </w:r>
+      <w:proofErr w:type="spellStart"/>
+      <w:r>
+        <w:rPr>
+          <w:sz w:val="22"/>
+        </w:rPr>
+        <w:t>Mnova</w:t>
+      </w:r>
+      <w:proofErr w:type="spellEnd"/>
+      <w:r>
+        <w:rPr>
+          <w:sz w:val="22"/>
+        </w:rPr>
+        <w:t>)</w:t>
+      </w:r>
+      <w:r>
+        <w:rPr>
+          <w:sz w:val="22"/>
+        </w:rPr>
+        <w:t xml:space="preserve"> o</w:t>
+      </w:r>
+      <w:r>
+        <w:rPr>
+          <w:color w:val="000000" w:themeColor="text1"/>
+          <w:sz w:val="22"/>
+        </w:rPr>
+        <w:t>r</w:t>
+      </w:r>
+      <w:r>
+        <w:rPr>
+          <w:color w:val="000000" w:themeColor="text1"/>
+          <w:sz w:val="22"/>
+        </w:rPr>
+        <w:t xml:space="preserve"> </w:t>
+      </w:r>
+      <w:proofErr w:type="spellStart"/>
+      <w:r>
+        <w:rPr>
+          <w:color w:val="000000" w:themeColor="text1"/>
+          <w:sz w:val="22"/>
+        </w:rPr>
+        <w:t>Chenomx</w:t>
+      </w:r>
+      <w:proofErr w:type="spellEnd"/>
+      <w:r>
+        <w:rPr>
+          <w:color w:val="000000" w:themeColor="text1"/>
+          <w:sz w:val="22"/>
+        </w:rPr>
+        <w:t xml:space="preserve"> NMR Suite</w:t>
+      </w:r>
+      <w:r>
+        <w:rPr>
+          <w:sz w:val="22"/>
+        </w:rPr>
+        <w:t>, but even more so to community developed open source efforts such as</w:t>
+      </w:r>
+      <w:r>
+        <w:rPr>
+          <w:sz w:val="22"/>
+        </w:rPr>
+        <w:t xml:space="preserve"> </w:t>
+      </w:r>
+      <w:proofErr w:type="spellStart"/>
+      <w:r>
+        <w:rPr>
+          <w:sz w:val="22"/>
+        </w:rPr>
+        <w:t>metaboquant</w:t>
+      </w:r>
+      <w:proofErr w:type="spellEnd"/>
+      <w:r>
+        <w:rPr>
+          <w:sz w:val="22"/>
+        </w:rPr>
+        <w:t xml:space="preserve"> (</w:t>
+      </w:r>
+      <w:proofErr w:type="spellStart"/>
+      <w:r>
+        <w:rPr>
+          <w:sz w:val="22"/>
+        </w:rPr>
+        <w:t>Matlab</w:t>
+      </w:r>
+      <w:proofErr w:type="spellEnd"/>
+      <w:r>
+        <w:rPr>
+          <w:sz w:val="22"/>
+        </w:rPr>
+        <w:t>-based)</w:t>
+      </w:r>
+      <w:r>
+        <w:rPr>
+          <w:sz w:val="22"/>
+        </w:rPr>
+        <w:t xml:space="preserve">, the </w:t>
+      </w:r>
+      <w:r>
+        <w:rPr>
+          <w:sz w:val="22"/>
+        </w:rPr>
+        <w:t>Batman R package</w:t>
+      </w:r>
+      <w:r>
+        <w:rPr>
+          <w:sz w:val="22"/>
+        </w:rPr>
+        <w:t xml:space="preserve"> or </w:t>
+      </w:r>
+      <w:proofErr w:type="spellStart"/>
+      <w:r>
+        <w:rPr>
+          <w:sz w:val="22"/>
+        </w:rPr>
+        <w:t>rNMR</w:t>
+      </w:r>
+      <w:proofErr w:type="spellEnd"/>
+      <w:r>
+        <w:rPr>
+          <w:sz w:val="22"/>
+        </w:rPr>
+        <w:t>. Currently existing standard data formats such as the JCAMP family have several drawbacks, especially in metabolomics applications.</w:t>
+      </w:r>
+      <w:r>
+        <w:rPr>
+          <w:sz w:val="22"/>
+        </w:rPr>
+        <w:t xml:space="preserve"> </w:t>
+      </w:r>
+      <w:r>
+        <w:rPr>
+          <w:sz w:val="22"/>
+        </w:rPr>
+        <w:t>One problem is that there is no semantic validation of JCAMP files, and that the JCAMP website says even about their own test data</w:t>
+      </w:r>
+      <w:r>
+        <w:rPr>
+          <w:sz w:val="22"/>
+        </w:rPr>
+        <w:t xml:space="preserve"> (</w:t>
+      </w:r>
+      <w:hyperlink r:id="rId11" w:history="1">
+        <w:r>
+          <w:rPr>
+            <w:rStyle w:val="Hyperlink"/>
+            <w:sz w:val="22"/>
+          </w:rPr>
+          <w:t>http://www.jcamp-dx.org/testdata.html</w:t>
+        </w:r>
+      </w:hyperlink>
+      <w:r>
+        <w:rPr>
+          <w:sz w:val="22"/>
+        </w:rPr>
+        <w:t>)</w:t>
+      </w:r>
+      <w:r>
+        <w:rPr>
+          <w:sz w:val="22"/>
+        </w:rPr>
+        <w:t xml:space="preserve"> that “</w:t>
+      </w:r>
+      <w:r>
+        <w:rPr>
+          <w:i/>
+          <w:sz w:val="22"/>
+        </w:rPr>
+        <w:t>these files do not always comply 100% to the written standard but do represent files commonly found -- they do not claim to cover all possible allowed variations but are a good starting point to test your software.</w:t>
+      </w:r>
+      <w:r>
+        <w:rPr>
+          <w:sz w:val="22"/>
+        </w:rPr>
+        <w:t>” This was the starting point that a new, well-specified NMR data standard was needed.</w:t>
+      </w:r>
+    </w:p>
+    <w:p>
+      <w:pPr>
+        <w:jc w:val="both"/>
+        <w:rPr>
+          <w:sz w:val="22"/>
+        </w:rPr>
+      </w:pPr>
+      <w:r>
+        <w:rPr>
+          <w:sz w:val="22"/>
+        </w:rPr>
+        <w:t>In this deliverable, we are buildi</w:t>
+      </w:r>
+      <w:r>
+        <w:rPr>
+          <w:sz w:val="22"/>
+        </w:rPr>
+        <w:t>ng on several previous efforts: 1)</w:t>
+      </w:r>
+      <w:r>
+        <w:rPr>
+          <w:sz w:val="22"/>
+        </w:rPr>
+        <w:t>The Proteomics Standards initiative (PSI) has developed a number of XML based data exchange standards for mass spectrometry based proteomics, which proved of great usability in proteomics data standardization and intelligent data access 2) from 2005 to 2009 the Metabolomics Standards Initiative (MSI) had kicked off the development to standardize NMR based metabolomics data, including reporting guidelines and an ontology for NMR.</w:t>
+      </w:r>
+    </w:p>
+    <w:p>
+      <w:pPr>
+        <w:jc w:val="both"/>
+        <w:rPr>
+          <w:sz w:val="22"/>
+        </w:rPr>
+      </w:pPr>
+      <w:r>
+        <w:rPr>
+          <w:sz w:val="22"/>
+        </w:rPr>
+        <w:t>To restart this effort</w:t>
       </w:r>
       <w:r>
         <w:rPr>
@@ -2877,31 +3235,60 @@
         </w:rPr>
       </w:pPr>
       <w:r>
-        <w:pict>
-          <v:shapetype id="_x0000_t75" coordsize="21600,21600" o:spt="75" o:preferrelative="t" path="m@4@5l@4@11@9@11@9@5xe" filled="f" stroked="f">
-            <v:stroke joinstyle="miter"/>
-            <v:formulas>
-              <v:f eqn="if lineDrawn pixelLineWidth 0"/>
-              <v:f eqn="sum @0 1 0"/>
-              <v:f eqn="sum 0 0 @1"/>
-              <v:f eqn="prod @2 1 2"/>
-              <v:f eqn="prod @3 21600 pixelWidth"/>
-              <v:f eqn="prod @3 21600 pixelHeight"/>
-              <v:f eqn="sum @0 0 1"/>
-              <v:f eqn="prod @6 1 2"/>
-              <v:f eqn="prod @7 21600 pixelWidth"/>
-              <v:f eqn="sum @8 21600 0"/>
-              <v:f eqn="prod @7 21600 pixelHeight"/>
-              <v:f eqn="sum @10 21600 0"/>
-            </v:formulas>
-            <v:path o:extrusionok="f" gradientshapeok="t" o:connecttype="rect"/>
-            <o:lock v:ext="edit" aspectratio="t"/>
-          </v:shapetype>
-          <v:shape id="_x0000_i1025" type="#_x0000_t75" style="width:411.95pt;height:231.75pt" filled="t">
-            <v:fill color2="black"/>
-            <v:imagedata r:id="rId10" o:title=""/>
-          </v:shape>
-        </w:pict>
+        <w:rPr>
+          <w:noProof/>
+        </w:rPr>
+        <w:lastRenderedPageBreak/>
+        <w:drawing>
+          <wp:inline distT="0" distB="0" distL="0" distR="0">
+            <wp:extent cx="5231765" cy="2943225"/>
+            <wp:effectExtent l="0" t="0" r="6985" b="9525"/>
+            <wp:docPr id="2" name="Bild 2"/>
+            <wp:cNvGraphicFramePr>
+              <a:graphicFrameLocks xmlns:a="http://schemas.openxmlformats.org/drawingml/2006/main" noChangeAspect="1"/>
+            </wp:cNvGraphicFramePr>
+            <a:graphic xmlns:a="http://schemas.openxmlformats.org/drawingml/2006/main">
+              <a:graphicData uri="http://schemas.openxmlformats.org/drawingml/2006/picture">
+                <pic:pic xmlns:pic="http://schemas.openxmlformats.org/drawingml/2006/picture">
+                  <pic:nvPicPr>
+                    <pic:cNvPr id="0" name="Picture 2"/>
+                    <pic:cNvPicPr>
+                      <a:picLocks noChangeAspect="1" noChangeArrowheads="1"/>
+                    </pic:cNvPicPr>
+                  </pic:nvPicPr>
+                  <pic:blipFill>
+                    <a:blip r:embed="rId12">
+                      <a:extLst>
+                        <a:ext uri="{28A0092B-C50C-407E-A947-70E740481C1C}">
+                          <a14:useLocalDpi xmlns:a14="http://schemas.microsoft.com/office/drawing/2010/main" val="0"/>
+                        </a:ext>
+                      </a:extLst>
+                    </a:blip>
+                    <a:srcRect/>
+                    <a:stretch>
+                      <a:fillRect/>
+                    </a:stretch>
+                  </pic:blipFill>
+                  <pic:spPr bwMode="auto">
+                    <a:xfrm>
+                      <a:off x="0" y="0"/>
+                      <a:ext cx="5231765" cy="2943225"/>
+                    </a:xfrm>
+                    <a:prstGeom prst="rect">
+                      <a:avLst/>
+                    </a:prstGeom>
+                    <a:solidFill>
+                      <a:srgbClr val="FFFFFF"/>
+                    </a:solidFill>
+                    <a:ln>
+                      <a:noFill/>
+                    </a:ln>
+                  </pic:spPr>
+                </pic:pic>
+              </a:graphicData>
+            </a:graphic>
+          </wp:inline>
+        </w:drawing>
       </w:r>
       <w:r>
         <w:cr/>
@@ -2995,11 +3382,12 @@
     <w:p>
       <w:pPr>
         <w:pStyle w:val="berschrift3"/>
-        <w:tabs>
-          <w:tab w:val="left" w:pos="300"/>
-        </w:tabs>
-        <w:spacing w:before="280" w:after="80" w:line="360" w:lineRule="auto"/>
-        <w:jc w:val="both"/>
+        <w:rPr>
+          <w:rFonts w:ascii="Times New Roman" w:eastAsia="Times New Roman" w:hAnsi="Times New Roman" w:cs="Times New Roman"/>
+          <w:color w:val="auto"/>
+          <w:kern w:val="0"/>
+          <w:szCs w:val="36"/>
+        </w:rPr>
       </w:pPr>
       <w:bookmarkStart w:id="18" w:name="__RefHeading__1464_1605960097"/>
       <w:bookmarkStart w:id="19" w:name="h.bhm8twnicr3w"/>
@@ -3007,6 +3395,44 @@
       <w:bookmarkEnd w:id="18"/>
       <w:bookmarkEnd w:id="19"/>
       <w:r>
+        <w:t>Development process and achievements</w:t>
+      </w:r>
+    </w:p>
+    <w:p>
+      <w:r>
+        <w:t xml:space="preserve">All work was coordinated via a new mailing list and </w:t>
+      </w:r>
+      <w:r>
+        <w:t>bi-weekly</w:t>
+      </w:r>
+      <w:r>
+        <w:t xml:space="preserve"> video conferences. After the first year of developments we held a workshop at the IPB in Halle to finali</w:t>
+      </w:r>
+      <w:r>
+        <w:t>z</w:t>
+      </w:r>
+      <w:r>
+        <w:t xml:space="preserve">e the foundation of </w:t>
+      </w:r>
+      <w:proofErr w:type="spellStart"/>
+      <w:r>
+        <w:t>nmrML</w:t>
+      </w:r>
+      <w:proofErr w:type="spellEnd"/>
+      <w:r>
+        <w:t>.</w:t>
+      </w:r>
+    </w:p>
+    <w:p>
+      <w:pPr>
+        <w:pStyle w:val="berschrift3"/>
+        <w:tabs>
+          <w:tab w:val="left" w:pos="300"/>
+        </w:tabs>
+        <w:spacing w:before="280" w:after="80" w:line="360" w:lineRule="auto"/>
+        <w:jc w:val="both"/>
+      </w:pPr>
+      <w:r>
         <w:rPr>
           <w:color w:val="000000"/>
         </w:rPr>
@@ -3040,47 +3466,115 @@
         <w:rPr>
           <w:sz w:val="22"/>
         </w:rPr>
+        <w:t>The first step in the development is the collection of use cases and requirements which the new standard should meet</w:t>
+      </w:r>
+      <w:r>
+        <w:rPr>
+          <w:sz w:val="22"/>
+        </w:rPr>
+        <w:t xml:space="preserve">. </w:t>
+      </w:r>
+      <w:r>
+        <w:rPr>
+          <w:sz w:val="22"/>
+        </w:rPr>
+        <w:t xml:space="preserve">We developed a </w:t>
+      </w:r>
+      <w:r>
+        <w:rPr>
+          <w:sz w:val="22"/>
+        </w:rPr>
+        <w:t xml:space="preserve">UML use case diagram (Fig. </w:t>
+      </w:r>
+      <w:r>
+        <w:rPr>
+          <w:sz w:val="22"/>
+        </w:rPr>
+        <w:t>2</w:t>
+      </w:r>
+      <w:r>
+        <w:rPr>
+          <w:sz w:val="22"/>
+        </w:rPr>
+        <w:t xml:space="preserve">) to illustrate the distinct usages of </w:t>
+      </w:r>
+      <w:proofErr w:type="spellStart"/>
+      <w:r>
+        <w:rPr>
+          <w:sz w:val="22"/>
+        </w:rPr>
+        <w:t>nmrML</w:t>
+      </w:r>
+      <w:proofErr w:type="spellEnd"/>
+      <w:r>
+        <w:rPr>
+          <w:sz w:val="22"/>
+        </w:rPr>
+        <w:t xml:space="preserve"> in a standardized manner.</w:t>
+      </w:r>
+    </w:p>
+    <w:p>
+      <w:pPr>
+        <w:jc w:val="both"/>
+      </w:pPr>
+      <w:r>
         <w:lastRenderedPageBreak/>
-        <w:t xml:space="preserve">The detailed usage of </w:t>
-      </w:r>
-      <w:proofErr w:type="spellStart"/>
-      <w:r>
-        <w:rPr>
-          <w:sz w:val="22"/>
-        </w:rPr>
-        <w:t>nmrML</w:t>
-      </w:r>
-      <w:proofErr w:type="spellEnd"/>
-      <w:r>
-        <w:rPr>
-          <w:sz w:val="22"/>
-        </w:rPr>
-        <w:t xml:space="preserve"> is outlined in Figure 2</w:t>
-      </w:r>
-      <w:r>
-        <w:rPr>
-          <w:sz w:val="22"/>
-        </w:rPr>
-        <w:t>.</w:t>
-      </w:r>
-    </w:p>
-    <w:p>
-      <w:pPr>
-        <w:tabs>
-          <w:tab w:val="left" w:pos="300"/>
-        </w:tabs>
-        <w:jc w:val="both"/>
-      </w:pPr>
-      <w:r>
-        <w:pict>
-          <v:shape id="_x0000_i1026" type="#_x0000_t75" style="width:5in;height:269.9pt" filled="t">
-            <v:fill color2="black"/>
-            <v:imagedata r:id="rId11" o:title=""/>
-          </v:shape>
-        </w:pict>
-      </w:r>
-      <w:r>
-        <w:cr/>
+        <w:t xml:space="preserve"> </w:t>
+      </w:r>
+      <w:r>
+        <w:rPr>
+          <w:noProof/>
+        </w:rPr>
+        <w:drawing>
+          <wp:inline distT="0" distB="0" distL="0" distR="0">
+            <wp:extent cx="5219700" cy="2943225"/>
+            <wp:effectExtent l="0" t="0" r="0" b="9525"/>
+            <wp:docPr id="4" name="Bild 4"/>
+            <wp:cNvGraphicFramePr>
+              <a:graphicFrameLocks xmlns:a="http://schemas.openxmlformats.org/drawingml/2006/main" noChangeAspect="1"/>
+            </wp:cNvGraphicFramePr>
+            <a:graphic xmlns:a="http://schemas.openxmlformats.org/drawingml/2006/main">
+              <a:graphicData uri="http://schemas.openxmlformats.org/drawingml/2006/picture">
+                <pic:pic xmlns:pic="http://schemas.openxmlformats.org/drawingml/2006/picture">
+                  <pic:nvPicPr>
+                    <pic:cNvPr id="0" name="Picture 4"/>
+                    <pic:cNvPicPr>
+                      <a:picLocks noChangeAspect="1" noChangeArrowheads="1"/>
+                    </pic:cNvPicPr>
+                  </pic:nvPicPr>
+                  <pic:blipFill>
+                    <a:blip r:embed="rId13" cstate="print">
+                      <a:extLst>
+                        <a:ext uri="{28A0092B-C50C-407E-A947-70E740481C1C}">
+                          <a14:useLocalDpi xmlns:a14="http://schemas.microsoft.com/office/drawing/2010/main" val="0"/>
+                        </a:ext>
+                      </a:extLst>
+                    </a:blip>
+                    <a:srcRect/>
+                    <a:stretch>
+                      <a:fillRect/>
+                    </a:stretch>
+                  </pic:blipFill>
+                  <pic:spPr bwMode="auto">
+                    <a:xfrm>
+                      <a:off x="0" y="0"/>
+                      <a:ext cx="5219700" cy="2943225"/>
+                    </a:xfrm>
+                    <a:prstGeom prst="rect">
+                      <a:avLst/>
+                    </a:prstGeom>
+                    <a:solidFill>
+                      <a:srgbClr val="FFFFFF"/>
+                    </a:solidFill>
+                    <a:ln>
+                      <a:noFill/>
+                    </a:ln>
+                  </pic:spPr>
+                </pic:pic>
+              </a:graphicData>
+            </a:graphic>
+          </wp:inline>
+        </w:drawing>
       </w:r>
       <w:r>
         <w:rPr>
@@ -3101,139 +3595,21 @@
           <w:b/>
           <w:sz w:val="22"/>
         </w:rPr>
-        <w:t xml:space="preserve"> 2</w:t>
-      </w:r>
-      <w:r>
-        <w:rPr>
-          <w:sz w:val="22"/>
-        </w:rPr>
-        <w:t xml:space="preserve">: The </w:t>
-      </w:r>
-      <w:r>
-        <w:rPr>
-          <w:sz w:val="22"/>
-        </w:rPr>
-        <w:t xml:space="preserve">detailed </w:t>
-      </w:r>
-      <w:r>
-        <w:rPr>
-          <w:sz w:val="22"/>
-        </w:rPr>
-        <w:t xml:space="preserve">role of the </w:t>
-      </w:r>
-      <w:proofErr w:type="spellStart"/>
-      <w:r>
-        <w:rPr>
-          <w:sz w:val="22"/>
-        </w:rPr>
-        <w:t>nmrML</w:t>
-      </w:r>
-      <w:proofErr w:type="spellEnd"/>
-      <w:r>
-        <w:rPr>
-          <w:sz w:val="22"/>
-        </w:rPr>
         <w:t xml:space="preserve"> </w:t>
       </w:r>
-      <w:proofErr w:type="spellStart"/>
-      <w:r>
-        <w:rPr>
-          <w:sz w:val="22"/>
-        </w:rPr>
-        <w:t>xsd</w:t>
-      </w:r>
-      <w:proofErr w:type="spellEnd"/>
-      <w:r>
-        <w:rPr>
-          <w:sz w:val="22"/>
-        </w:rPr>
-        <w:t xml:space="preserve"> and CV within multiple</w:t>
-      </w:r>
-      <w:r>
-        <w:rPr>
-          <w:sz w:val="22"/>
-        </w:rPr>
-        <w:t xml:space="preserve"> agreed-upon use cases is shown.</w:t>
-      </w:r>
-    </w:p>
-    <w:p>
-      <w:pPr>
-        <w:pStyle w:val="berschrift4"/>
-        <w:jc w:val="both"/>
-      </w:pPr>
-      <w:r>
-        <w:t>UML Use case diagram</w:t>
-      </w:r>
-    </w:p>
-    <w:p>
-      <w:pPr>
-        <w:jc w:val="both"/>
-        <w:rPr>
-          <w:sz w:val="22"/>
-        </w:rPr>
-      </w:pPr>
-      <w:r>
-        <w:rPr>
-          <w:sz w:val="22"/>
-        </w:rPr>
-        <w:t xml:space="preserve">We developed a </w:t>
-      </w:r>
-      <w:r>
-        <w:rPr>
-          <w:sz w:val="22"/>
-        </w:rPr>
-        <w:t xml:space="preserve">UML use case diagram (Fig. 3) to illustrate the distinct usages of </w:t>
-      </w:r>
-      <w:proofErr w:type="spellStart"/>
-      <w:r>
-        <w:rPr>
-          <w:sz w:val="22"/>
-        </w:rPr>
-        <w:t>nmrML</w:t>
-      </w:r>
-      <w:proofErr w:type="spellEnd"/>
-      <w:r>
-        <w:rPr>
-          <w:sz w:val="22"/>
-        </w:rPr>
-        <w:t xml:space="preserve"> in a standardized manner.</w:t>
-      </w:r>
-    </w:p>
-    <w:p>
-      <w:pPr>
-        <w:jc w:val="both"/>
-      </w:pPr>
-      <w:r>
-        <w:t xml:space="preserve"> </w:t>
-      </w:r>
-      <w:r>
-        <w:pict>
-          <v:shape id="_x0000_i1027" type="#_x0000_t75" style="width:411pt;height:231.75pt" filled="t">
-            <v:fill color2="black"/>
-            <v:imagedata r:id="rId12" o:title=""/>
-          </v:shape>
-        </w:pict>
-      </w:r>
       <w:r>
         <w:rPr>
           <w:b/>
           <w:sz w:val="22"/>
         </w:rPr>
-        <w:t>Fig</w:t>
+        <w:t>2</w:t>
       </w:r>
       <w:r>
         <w:rPr>
           <w:b/>
           <w:sz w:val="22"/>
         </w:rPr>
-        <w:t>ure</w:t>
-      </w:r>
-      <w:r>
-        <w:rPr>
-          <w:b/>
-          <w:sz w:val="22"/>
-        </w:rPr>
-        <w:t xml:space="preserve"> 3:</w:t>
+        <w:t>:</w:t>
       </w:r>
       <w:r>
         <w:rPr>
@@ -3777,9 +4153,60 @@
           <w:i/>
           <w:sz w:val="22"/>
         </w:rPr>
-        <w:t>metaboquant</w:t>
+        <w:t>M</w:t>
+      </w:r>
+      <w:r>
+        <w:rPr>
+          <w:i/>
+          <w:sz w:val="22"/>
+        </w:rPr>
+        <w:t>etabo</w:t>
+      </w:r>
+      <w:r>
+        <w:rPr>
+          <w:i/>
+          <w:sz w:val="22"/>
+        </w:rPr>
+        <w:t>Q</w:t>
+      </w:r>
+      <w:r>
+        <w:rPr>
+          <w:i/>
+          <w:sz w:val="22"/>
+        </w:rPr>
+        <w:t>uant</w:t>
       </w:r>
       <w:proofErr w:type="spellEnd"/>
+      <w:r>
+        <w:rPr>
+          <w:i/>
+          <w:sz w:val="22"/>
+        </w:rPr>
+        <w:t xml:space="preserve">, </w:t>
+      </w:r>
+      <w:r>
+        <w:rPr>
+          <w:i/>
+          <w:sz w:val="22"/>
+        </w:rPr>
+        <w:t xml:space="preserve">so that we can later reproduce the same results based on the converted </w:t>
+      </w:r>
+      <w:proofErr w:type="spellStart"/>
+      <w:r>
+        <w:rPr>
+          <w:i/>
+          <w:sz w:val="22"/>
+        </w:rPr>
+        <w:t>nmrML</w:t>
+      </w:r>
+      <w:proofErr w:type="spellEnd"/>
+      <w:r>
+        <w:rPr>
+          <w:i/>
+          <w:sz w:val="22"/>
+        </w:rPr>
+        <w:t xml:space="preserve"> data.</w:t>
+      </w:r>
     </w:p>
     <w:p>
       <w:pPr>
@@ -3978,25 +4405,49 @@
         <w:rPr>
           <w:sz w:val="22"/>
         </w:rPr>
-        <w:t>Quite in accordance to unit tests in software development, t</w:t>
-      </w:r>
-      <w:r>
-        <w:rPr>
-          <w:sz w:val="22"/>
-        </w:rPr>
-        <w:t xml:space="preserve">hese </w:t>
-      </w:r>
-      <w:r>
-        <w:rPr>
-          <w:sz w:val="22"/>
-        </w:rPr>
-        <w:t xml:space="preserve">CQ </w:t>
-      </w:r>
-      <w:r>
-        <w:rPr>
-          <w:sz w:val="22"/>
-        </w:rPr>
-        <w:t>serve to evaluate the format for coverage and structural suitability at the later evaluation phase:</w:t>
+        <w:t xml:space="preserve">CQs are </w:t>
+      </w:r>
+      <w:r>
+        <w:rPr>
+          <w:sz w:val="22"/>
+        </w:rPr>
+        <w:t>exemplary queries for a data resource based on the CV. The finished CV should then cover the required areas to annotate the</w:t>
+      </w:r>
+      <w:r>
+        <w:rPr>
+          <w:sz w:val="22"/>
+        </w:rPr>
+        <w:t xml:space="preserve"> data for successful retrieval and </w:t>
+      </w:r>
+      <w:r>
+        <w:rPr>
+          <w:sz w:val="22"/>
+        </w:rPr>
+        <w:t>serve to evaluate the format for coverage and structural suitability at the later evaluation phase</w:t>
+      </w:r>
+      <w:r>
+        <w:rPr>
+          <w:sz w:val="22"/>
+        </w:rPr>
+        <w:t xml:space="preserve">. </w:t>
+      </w:r>
+      <w:r>
+        <w:rPr>
+          <w:sz w:val="22"/>
+        </w:rPr>
+        <w:t>Possible queries for raw data ann</w:t>
+      </w:r>
+      <w:r>
+        <w:rPr>
+          <w:sz w:val="22"/>
+        </w:rPr>
+        <w:t>otations could be the following</w:t>
+      </w:r>
+      <w:r>
+        <w:rPr>
+          <w:sz w:val="22"/>
+        </w:rPr>
+        <w:t>:</w:t>
       </w:r>
     </w:p>
     <w:p>
@@ -4062,25 +4513,43 @@
         <w:rPr>
           <w:sz w:val="22"/>
         </w:rPr>
-        <w:t xml:space="preserve"> spectra </w:t>
-      </w:r>
-      <w:r>
-        <w:rPr>
-          <w:sz w:val="22"/>
-        </w:rPr>
-        <w:t xml:space="preserve">generated </w:t>
-      </w:r>
-      <w:r>
-        <w:rPr>
-          <w:sz w:val="22"/>
-        </w:rPr>
-        <w:t xml:space="preserve">on </w:t>
-      </w:r>
-      <w:r>
-        <w:rPr>
-          <w:sz w:val="22"/>
-        </w:rPr>
-        <w:t xml:space="preserve">a </w:t>
+        <w:t xml:space="preserve"> </w:t>
+      </w:r>
+      <w:r>
+        <w:rPr>
+          <w:sz w:val="22"/>
+        </w:rPr>
+        <w:t>1D</w:t>
+      </w:r>
+      <w:r>
+        <w:rPr>
+          <w:sz w:val="22"/>
+        </w:rPr>
+        <w:t xml:space="preserve"> H+</w:t>
+      </w:r>
+      <w:r>
+        <w:rPr>
+          <w:sz w:val="22"/>
+        </w:rPr>
+        <w:t xml:space="preserve"> </w:t>
+      </w:r>
+      <w:r>
+        <w:rPr>
+          <w:sz w:val="22"/>
+        </w:rPr>
+        <w:t xml:space="preserve">spectra </w:t>
+      </w:r>
+      <w:r>
+        <w:rPr>
+          <w:sz w:val="22"/>
+        </w:rPr>
+        <w:t>from</w:t>
+      </w:r>
+      <w:r>
+        <w:rPr>
+          <w:sz w:val="22"/>
+        </w:rPr>
+        <w:t xml:space="preserve"> </w:t>
       </w:r>
       <w:r>
         <w:rPr>
@@ -4100,43 +4569,31 @@
         <w:rPr>
           <w:sz w:val="22"/>
         </w:rPr>
-        <w:t xml:space="preserve"> machine </w:t>
-      </w:r>
-      <w:r>
-        <w:rPr>
-          <w:sz w:val="22"/>
-        </w:rPr>
-        <w:t>in</w:t>
-      </w:r>
-      <w:r>
-        <w:rPr>
-          <w:sz w:val="22"/>
-        </w:rPr>
-        <w:t xml:space="preserve"> 1D </w:t>
-      </w:r>
-      <w:r>
-        <w:rPr>
-          <w:sz w:val="22"/>
-        </w:rPr>
-        <w:t xml:space="preserve">set-up and </w:t>
-      </w:r>
-      <w:r>
-        <w:rPr>
-          <w:sz w:val="22"/>
-        </w:rPr>
-        <w:t xml:space="preserve">H+ </w:t>
-      </w:r>
-      <w:r>
-        <w:rPr>
-          <w:sz w:val="22"/>
-        </w:rPr>
-        <w:t>as acquisition nucleus</w:t>
-      </w:r>
-      <w:r>
-        <w:rPr>
-          <w:sz w:val="22"/>
-        </w:rPr>
-        <w:t xml:space="preserve"> (on Human Urine samples for doping chemicals)</w:t>
+        <w:t xml:space="preserve"> machine</w:t>
+      </w:r>
+      <w:r>
+        <w:rPr>
+          <w:sz w:val="22"/>
+        </w:rPr>
+        <w:t>s</w:t>
+      </w:r>
+      <w:r>
+        <w:rPr>
+          <w:sz w:val="22"/>
+        </w:rPr>
+        <w:t xml:space="preserve"> </w:t>
+      </w:r>
+      <w:r>
+        <w:rPr>
+          <w:sz w:val="22"/>
+        </w:rPr>
+        <w:t>(on human u</w:t>
+      </w:r>
+      <w:r>
+        <w:rPr>
+          <w:sz w:val="22"/>
+        </w:rPr>
+        <w:t>rine samples for doping chemicals)</w:t>
       </w:r>
       <w:r>
         <w:rPr>
@@ -4191,7 +4648,29 @@
         <w:rPr>
           <w:sz w:val="22"/>
         </w:rPr>
-        <w:t xml:space="preserve"> and D2O solvent</w:t>
+        <w:t xml:space="preserve"> and D</w:t>
+      </w:r>
+      <w:r>
+        <w:rPr>
+          <w:sz w:val="12"/>
+          <w:szCs w:val="12"/>
+          <w:vertAlign w:val="subscript"/>
+        </w:rPr>
+        <w:t xml:space="preserve"> </w:t>
+      </w:r>
+      <w:r>
+        <w:rPr>
+          <w:sz w:val="24"/>
+          <w:szCs w:val="24"/>
+          <w:vertAlign w:val="subscript"/>
+        </w:rPr>
+        <w:t>2</w:t>
+      </w:r>
+      <w:r>
+        <w:rPr>
+          <w:sz w:val="22"/>
+        </w:rPr>
+        <w:t>O solvent</w:t>
       </w:r>
       <w:r>
         <w:rPr>
@@ -4218,37 +4697,7 @@
         <w:rPr>
           <w:sz w:val="22"/>
         </w:rPr>
-        <w:t xml:space="preserve">Show experiments generated with </w:t>
-      </w:r>
-      <w:r>
-        <w:rPr>
-          <w:sz w:val="22"/>
-        </w:rPr>
-        <w:t xml:space="preserve">samples with </w:t>
-      </w:r>
-      <w:r>
-        <w:rPr>
-          <w:sz w:val="22"/>
-        </w:rPr>
-        <w:t xml:space="preserve">a </w:t>
-      </w:r>
-      <w:r>
-        <w:rPr>
-          <w:sz w:val="22"/>
-        </w:rPr>
-        <w:t>pH range</w:t>
-      </w:r>
-      <w:r>
-        <w:rPr>
-          <w:sz w:val="22"/>
-        </w:rPr>
-        <w:t xml:space="preserve"> </w:t>
-      </w:r>
-      <w:r>
-        <w:rPr>
-          <w:sz w:val="22"/>
-        </w:rPr>
-        <w:t>from 6.5 to 8</w:t>
+        <w:t>What spectra used flow high resolution probe in the instrument?</w:t>
       </w:r>
     </w:p>
     <w:p>
@@ -4269,13 +4718,49 @@
         <w:rPr>
           <w:sz w:val="22"/>
         </w:rPr>
-        <w:t>Get spectra according to decoupling method</w:t>
-      </w:r>
-      <w:r>
-        <w:rPr>
-          <w:sz w:val="22"/>
-        </w:rPr>
-        <w:t>.</w:t>
+        <w:t xml:space="preserve">Show experiments generated with </w:t>
+      </w:r>
+      <w:r>
+        <w:rPr>
+          <w:sz w:val="22"/>
+        </w:rPr>
+        <w:t xml:space="preserve">samples with </w:t>
+      </w:r>
+      <w:r>
+        <w:rPr>
+          <w:sz w:val="22"/>
+        </w:rPr>
+        <w:t xml:space="preserve">a </w:t>
+      </w:r>
+      <w:r>
+        <w:rPr>
+          <w:sz w:val="22"/>
+        </w:rPr>
+        <w:t xml:space="preserve">measurement </w:t>
+      </w:r>
+      <w:r>
+        <w:rPr>
+          <w:sz w:val="22"/>
+        </w:rPr>
+        <w:t>pH range</w:t>
+      </w:r>
+      <w:r>
+        <w:rPr>
+          <w:sz w:val="22"/>
+        </w:rPr>
+        <w:t xml:space="preserve"> </w:t>
+      </w:r>
+      <w:r>
+        <w:rPr>
+          <w:sz w:val="22"/>
+        </w:rPr>
+        <w:t xml:space="preserve">from 6.5 to </w:t>
+      </w:r>
+      <w:r>
+        <w:rPr>
+          <w:sz w:val="22"/>
+        </w:rPr>
+        <w:t>7</w:t>
       </w:r>
     </w:p>
     <w:p>
@@ -4296,23 +4781,7 @@
         <w:rPr>
           <w:sz w:val="22"/>
         </w:rPr>
-        <w:t xml:space="preserve">Get </w:t>
-      </w:r>
-      <w:proofErr w:type="spellStart"/>
-      <w:proofErr w:type="gramStart"/>
-      <w:r>
-        <w:rPr>
-          <w:sz w:val="22"/>
-        </w:rPr>
-        <w:t>nmr</w:t>
-      </w:r>
-      <w:proofErr w:type="spellEnd"/>
-      <w:proofErr w:type="gramEnd"/>
-      <w:r>
-        <w:rPr>
-          <w:sz w:val="22"/>
-        </w:rPr>
-        <w:t xml:space="preserve"> Spectra that have been FT transformed and were smoothed via Gaussian smoothing</w:t>
+        <w:t>Get spectra according to decoupling method</w:t>
       </w:r>
       <w:r>
         <w:rPr>
@@ -4339,7 +4808,19 @@
         <w:rPr>
           <w:sz w:val="22"/>
         </w:rPr>
-        <w:t>Show me reference spectra for xyz compound</w:t>
+        <w:t xml:space="preserve">Get </w:t>
+      </w:r>
+      <w:r>
+        <w:rPr>
+          <w:sz w:val="22"/>
+        </w:rPr>
+        <w:t>NMR</w:t>
+      </w:r>
+      <w:r>
+        <w:rPr>
+          <w:sz w:val="22"/>
+        </w:rPr>
+        <w:t xml:space="preserve"> Spectra that have been FT transformed and were smoothed via Gaussian smoothing</w:t>
       </w:r>
       <w:r>
         <w:rPr>
@@ -4366,7 +4847,19 @@
         <w:rPr>
           <w:sz w:val="22"/>
         </w:rPr>
-        <w:t>What spectra used flow high resolution probe in the instrument?</w:t>
+        <w:t>Show me reference spectra for compound</w:t>
+      </w:r>
+      <w:r>
+        <w:rPr>
+          <w:sz w:val="22"/>
+        </w:rPr>
+        <w:t xml:space="preserve"> x</w:t>
+      </w:r>
+      <w:r>
+        <w:rPr>
+          <w:sz w:val="22"/>
+        </w:rPr>
+        <w:t>.</w:t>
       </w:r>
     </w:p>
     <w:p>
@@ -4394,6 +4887,12 @@
         <w:rPr>
           <w:sz w:val="22"/>
         </w:rPr>
+        <w:t xml:space="preserve">Additional </w:t>
+      </w:r>
+      <w:r>
+        <w:rPr>
+          <w:sz w:val="22"/>
+        </w:rPr>
         <w:t>CQ</w:t>
       </w:r>
       <w:r>
@@ -4420,7 +4919,13 @@
         <w:rPr>
           <w:sz w:val="22"/>
         </w:rPr>
-        <w:t xml:space="preserve"> and </w:t>
+        <w:t xml:space="preserve"> </w:t>
+      </w:r>
+      <w:r>
+        <w:rPr>
+          <w:sz w:val="22"/>
+        </w:rPr>
+        <w:t>expansions for Identification and quantification (</w:t>
       </w:r>
       <w:proofErr w:type="spellStart"/>
       <w:r>
@@ -4434,7 +4939,27 @@
         <w:rPr>
           <w:sz w:val="22"/>
         </w:rPr>
-        <w:t xml:space="preserve"> CV</w:t>
+        <w:t xml:space="preserve"> </w:t>
+      </w:r>
+      <w:r>
+        <w:rPr>
+          <w:sz w:val="22"/>
+        </w:rPr>
+        <w:t xml:space="preserve">&amp; </w:t>
+      </w:r>
+      <w:proofErr w:type="spellStart"/>
+      <w:r>
+        <w:rPr>
+          <w:sz w:val="22"/>
+        </w:rPr>
+        <w:t>QuantML</w:t>
+      </w:r>
+      <w:proofErr w:type="spellEnd"/>
+      <w:r>
+        <w:rPr>
+          <w:sz w:val="22"/>
+        </w:rPr>
+        <w:t>)</w:t>
       </w:r>
       <w:r>
         <w:rPr>
@@ -4461,7 +4986,13 @@
         <w:rPr>
           <w:sz w:val="22"/>
         </w:rPr>
-        <w:t>Get 1D spectra with doublets in ppm range x to y</w:t>
+        <w:t xml:space="preserve">Get 1D spectra with doublets in ppm range </w:t>
+      </w:r>
+      <w:r>
+        <w:rPr>
+          <w:sz w:val="22"/>
+        </w:rPr>
+        <w:t>4 to 6</w:t>
       </w:r>
       <w:r>
         <w:rPr>
@@ -4490,16 +5021,12 @@
         </w:rPr>
         <w:t xml:space="preserve">Show me </w:t>
       </w:r>
-      <w:proofErr w:type="spellStart"/>
-      <w:proofErr w:type="gramStart"/>
-      <w:r>
-        <w:rPr>
-          <w:sz w:val="22"/>
-        </w:rPr>
-        <w:t>nmr</w:t>
-      </w:r>
-      <w:proofErr w:type="spellEnd"/>
-      <w:proofErr w:type="gramEnd"/>
+      <w:r>
+        <w:rPr>
+          <w:sz w:val="22"/>
+        </w:rPr>
+        <w:t>NMR</w:t>
+      </w:r>
       <w:r>
         <w:rPr>
           <w:sz w:val="22"/>
@@ -4572,18 +5099,26 @@
         <w:rPr>
           <w:sz w:val="22"/>
         </w:rPr>
-        <w:t xml:space="preserve">Get spectra that were generated via open source </w:t>
-      </w:r>
-      <w:proofErr w:type="spellStart"/>
-      <w:proofErr w:type="gramStart"/>
-      <w:r>
-        <w:rPr>
-          <w:sz w:val="22"/>
-        </w:rPr>
-        <w:t>nmr</w:t>
-      </w:r>
-      <w:proofErr w:type="spellEnd"/>
-      <w:proofErr w:type="gramEnd"/>
+        <w:t xml:space="preserve">Get spectra that were generated via </w:t>
+      </w:r>
+      <w:r>
+        <w:rPr>
+          <w:sz w:val="22"/>
+        </w:rPr>
+        <w:t>a certain</w:t>
+      </w:r>
+      <w:r>
+        <w:rPr>
+          <w:sz w:val="22"/>
+        </w:rPr>
+        <w:t xml:space="preserve"> </w:t>
+      </w:r>
+      <w:r>
+        <w:rPr>
+          <w:sz w:val="22"/>
+        </w:rPr>
+        <w:t>NMR</w:t>
+      </w:r>
       <w:r>
         <w:rPr>
           <w:sz w:val="22"/>
@@ -4596,7 +5131,6 @@
         <w:tabs>
           <w:tab w:val="left" w:pos="300"/>
         </w:tabs>
-        <w:ind w:left="360"/>
         <w:jc w:val="both"/>
         <w:rPr>
           <w:sz w:val="22"/>
@@ -4696,20 +5230,13 @@
         <w:rPr>
           <w:sz w:val="22"/>
         </w:rPr>
-        <w:t>4</w:t>
-      </w:r>
-      <w:r>
-        <w:rPr>
-          <w:sz w:val="22"/>
-        </w:rPr>
-        <w:t xml:space="preserve">), as this allows multiple validation levels to </w:t>
-      </w:r>
-      <w:r>
-        <w:rPr>
-          <w:sz w:val="22"/>
-        </w:rPr>
-        <w:lastRenderedPageBreak/>
-        <w:t>be established: XML syntax correctness is validated by the XML parser. Structural validity of XML instances (xml element and attribute position</w:t>
+        <w:t>3</w:t>
+      </w:r>
+      <w:r>
+        <w:rPr>
+          <w:sz w:val="22"/>
+        </w:rPr>
+        <w:t>), as this allows multiple validation levels to be established: XML syntax correctness is validated by the XML parser. Structural validity of XML instances (xml element and attribute position</w:t>
       </w:r>
       <w:r>
         <w:rPr>
@@ -4756,12 +5283,60 @@
       <w:bookmarkStart w:id="25" w:name="h.jaizcznjwnbj"/>
       <w:bookmarkEnd w:id="25"/>
       <w:r>
-        <w:pict>
-          <v:shape id="_x0000_i1028" type="#_x0000_t75" style="width:5in;height:269.9pt" filled="t">
-            <v:fill color2="black"/>
-            <v:imagedata r:id="rId13" o:title=""/>
-          </v:shape>
-        </w:pict>
+        <w:rPr>
+          <w:noProof/>
+        </w:rPr>
+        <w:lastRenderedPageBreak/>
+        <w:drawing>
+          <wp:inline distT="0" distB="0" distL="0" distR="0">
+            <wp:extent cx="4572000" cy="3427730"/>
+            <wp:effectExtent l="0" t="0" r="0" b="1270"/>
+            <wp:docPr id="5" name="Bild 5"/>
+            <wp:cNvGraphicFramePr>
+              <a:graphicFrameLocks xmlns:a="http://schemas.openxmlformats.org/drawingml/2006/main" noChangeAspect="1"/>
+            </wp:cNvGraphicFramePr>
+            <a:graphic xmlns:a="http://schemas.openxmlformats.org/drawingml/2006/main">
+              <a:graphicData uri="http://schemas.openxmlformats.org/drawingml/2006/picture">
+                <pic:pic xmlns:pic="http://schemas.openxmlformats.org/drawingml/2006/picture">
+                  <pic:nvPicPr>
+                    <pic:cNvPr id="0" name="Picture 5"/>
+                    <pic:cNvPicPr>
+                      <a:picLocks noChangeAspect="1" noChangeArrowheads="1"/>
+                    </pic:cNvPicPr>
+                  </pic:nvPicPr>
+                  <pic:blipFill>
+                    <a:blip r:embed="rId14">
+                      <a:extLst>
+                        <a:ext uri="{28A0092B-C50C-407E-A947-70E740481C1C}">
+                          <a14:useLocalDpi xmlns:a14="http://schemas.microsoft.com/office/drawing/2010/main" val="0"/>
+                        </a:ext>
+                      </a:extLst>
+                    </a:blip>
+                    <a:srcRect/>
+                    <a:stretch>
+                      <a:fillRect/>
+                    </a:stretch>
+                  </pic:blipFill>
+                  <pic:spPr bwMode="auto">
+                    <a:xfrm>
+                      <a:off x="0" y="0"/>
+                      <a:ext cx="4572000" cy="3427730"/>
+                    </a:xfrm>
+                    <a:prstGeom prst="rect">
+                      <a:avLst/>
+                    </a:prstGeom>
+                    <a:solidFill>
+                      <a:srgbClr val="FFFFFF"/>
+                    </a:solidFill>
+                    <a:ln>
+                      <a:noFill/>
+                    </a:ln>
+                  </pic:spPr>
+                </pic:pic>
+              </a:graphicData>
+            </a:graphic>
+          </wp:inline>
+        </w:drawing>
       </w:r>
       <w:r>
         <w:rPr>
@@ -4797,15 +5372,244 @@
           <w:b/>
           <w:sz w:val="22"/>
         </w:rPr>
+        <w:t>3</w:t>
+      </w:r>
+      <w:r>
+        <w:rPr>
+          <w:b/>
+          <w:sz w:val="22"/>
+        </w:rPr>
+        <w:t>:</w:t>
+      </w:r>
+      <w:r>
+        <w:rPr>
+          <w:sz w:val="22"/>
+        </w:rPr>
+        <w:t xml:space="preserve"> </w:t>
+      </w:r>
+      <w:proofErr w:type="spellStart"/>
+      <w:r>
+        <w:rPr>
+          <w:sz w:val="22"/>
+        </w:rPr>
+        <w:t>nmrML</w:t>
+      </w:r>
+      <w:proofErr w:type="spellEnd"/>
+      <w:r>
+        <w:rPr>
+          <w:sz w:val="22"/>
+        </w:rPr>
+        <w:t xml:space="preserve"> consists of an </w:t>
+      </w:r>
+      <w:r>
+        <w:rPr>
+          <w:sz w:val="22"/>
+        </w:rPr>
+        <w:t>XSD</w:t>
+      </w:r>
+      <w:r>
+        <w:rPr>
+          <w:sz w:val="22"/>
+        </w:rPr>
+        <w:t xml:space="preserve"> specif</w:t>
+      </w:r>
+      <w:r>
+        <w:rPr>
+          <w:sz w:val="22"/>
+        </w:rPr>
+        <w:t>ication capturing the more data-</w:t>
+      </w:r>
+      <w:r>
+        <w:rPr>
+          <w:sz w:val="22"/>
+        </w:rPr>
+        <w:t xml:space="preserve">near and less variant </w:t>
+      </w:r>
+      <w:r>
+        <w:rPr>
+          <w:sz w:val="22"/>
+        </w:rPr>
+        <w:t xml:space="preserve">raw data </w:t>
+      </w:r>
+      <w:r>
+        <w:rPr>
+          <w:sz w:val="22"/>
+        </w:rPr>
+        <w:t>and a CV</w:t>
+      </w:r>
+      <w:r>
+        <w:rPr>
+          <w:sz w:val="22"/>
+        </w:rPr>
+        <w:t>,</w:t>
+      </w:r>
+      <w:r>
+        <w:rPr>
+          <w:sz w:val="22"/>
+        </w:rPr>
+        <w:t xml:space="preserve"> capturing the more variant </w:t>
+      </w:r>
+      <w:r>
+        <w:rPr>
+          <w:sz w:val="22"/>
+        </w:rPr>
+        <w:t xml:space="preserve">contextual </w:t>
+      </w:r>
+      <w:r>
+        <w:rPr>
+          <w:sz w:val="22"/>
+        </w:rPr>
+        <w:t>terminology on NMR.</w:t>
+      </w:r>
+    </w:p>
+    <w:p>
+      <w:pPr>
+        <w:tabs>
+          <w:tab w:val="left" w:pos="300"/>
+        </w:tabs>
+        <w:spacing w:before="240" w:line="240" w:lineRule="auto"/>
+        <w:jc w:val="both"/>
+        <w:rPr>
+          <w:sz w:val="22"/>
+        </w:rPr>
+      </w:pPr>
+    </w:p>
+    <w:p>
+      <w:pPr>
+        <w:tabs>
+          <w:tab w:val="left" w:pos="300"/>
+        </w:tabs>
+        <w:jc w:val="both"/>
+        <w:rPr>
+          <w:sz w:val="22"/>
+        </w:rPr>
+      </w:pPr>
+      <w:r>
+        <w:rPr>
+          <w:sz w:val="22"/>
+        </w:rPr>
+        <w:t xml:space="preserve">The detailed usage of </w:t>
+      </w:r>
+      <w:proofErr w:type="spellStart"/>
+      <w:r>
+        <w:rPr>
+          <w:sz w:val="22"/>
+        </w:rPr>
+        <w:t>nmrML</w:t>
+      </w:r>
+      <w:proofErr w:type="spellEnd"/>
+      <w:r>
+        <w:rPr>
+          <w:sz w:val="22"/>
+        </w:rPr>
+        <w:t xml:space="preserve"> is outlined in Figure </w:t>
+      </w:r>
+      <w:r>
+        <w:rPr>
+          <w:sz w:val="22"/>
+        </w:rPr>
         <w:t>4</w:t>
       </w:r>
       <w:r>
         <w:rPr>
+          <w:sz w:val="22"/>
+        </w:rPr>
+        <w:t>.</w:t>
+      </w:r>
+    </w:p>
+    <w:p>
+      <w:pPr>
+        <w:tabs>
+          <w:tab w:val="left" w:pos="300"/>
+        </w:tabs>
+        <w:jc w:val="both"/>
+      </w:pPr>
+      <w:r>
+        <w:rPr>
+          <w:noProof/>
+        </w:rPr>
+        <w:drawing>
+          <wp:inline distT="0" distB="0" distL="0" distR="0" wp14:anchorId="7C2F4EB6" wp14:editId="3DEB8EAF">
+            <wp:extent cx="4572000" cy="3427730"/>
+            <wp:effectExtent l="0" t="0" r="0" b="1270"/>
+            <wp:docPr id="3" name="Bild 3"/>
+            <wp:cNvGraphicFramePr>
+              <a:graphicFrameLocks xmlns:a="http://schemas.openxmlformats.org/drawingml/2006/main" noChangeAspect="1"/>
+            </wp:cNvGraphicFramePr>
+            <a:graphic xmlns:a="http://schemas.openxmlformats.org/drawingml/2006/main">
+              <a:graphicData uri="http://schemas.openxmlformats.org/drawingml/2006/picture">
+                <pic:pic xmlns:pic="http://schemas.openxmlformats.org/drawingml/2006/picture">
+                  <pic:nvPicPr>
+                    <pic:cNvPr id="0" name="Picture 3"/>
+                    <pic:cNvPicPr>
+                      <a:picLocks noChangeAspect="1" noChangeArrowheads="1"/>
+                    </pic:cNvPicPr>
+                  </pic:nvPicPr>
+                  <pic:blipFill>
+                    <a:blip r:embed="rId15">
+                      <a:extLst>
+                        <a:ext uri="{28A0092B-C50C-407E-A947-70E740481C1C}">
+                          <a14:useLocalDpi xmlns:a14="http://schemas.microsoft.com/office/drawing/2010/main" val="0"/>
+                        </a:ext>
+                      </a:extLst>
+                    </a:blip>
+                    <a:srcRect/>
+                    <a:stretch>
+                      <a:fillRect/>
+                    </a:stretch>
+                  </pic:blipFill>
+                  <pic:spPr bwMode="auto">
+                    <a:xfrm>
+                      <a:off x="0" y="0"/>
+                      <a:ext cx="4572000" cy="3427730"/>
+                    </a:xfrm>
+                    <a:prstGeom prst="rect">
+                      <a:avLst/>
+                    </a:prstGeom>
+                    <a:solidFill>
+                      <a:srgbClr val="FFFFFF"/>
+                    </a:solidFill>
+                    <a:ln>
+                      <a:noFill/>
+                    </a:ln>
+                  </pic:spPr>
+                </pic:pic>
+              </a:graphicData>
+            </a:graphic>
+          </wp:inline>
+        </w:drawing>
+      </w:r>
+      <w:r>
+        <w:cr/>
+      </w:r>
+      <w:r>
+        <w:rPr>
           <w:b/>
           <w:sz w:val="22"/>
         </w:rPr>
-        <w:t>:</w:t>
-      </w:r>
+        <w:t xml:space="preserve">Figure </w:t>
+      </w:r>
+      <w:r>
+        <w:rPr>
+          <w:b/>
+          <w:sz w:val="22"/>
+        </w:rPr>
+        <w:t>4</w:t>
+      </w:r>
+      <w:r>
+        <w:rPr>
+          <w:sz w:val="22"/>
+        </w:rPr>
+        <w:t xml:space="preserve">: The detailed role of the </w:t>
+      </w:r>
+      <w:proofErr w:type="spellStart"/>
+      <w:r>
+        <w:rPr>
+          <w:sz w:val="22"/>
+        </w:rPr>
+        <w:t>nmrML</w:t>
+      </w:r>
+      <w:proofErr w:type="spellEnd"/>
       <w:r>
         <w:rPr>
           <w:sz w:val="22"/>
@@ -4817,75 +5621,27 @@
         <w:rPr>
           <w:sz w:val="22"/>
         </w:rPr>
-        <w:t>nmrML</w:t>
+        <w:t>xsd</w:t>
       </w:r>
       <w:proofErr w:type="spellEnd"/>
       <w:r>
         <w:rPr>
           <w:sz w:val="22"/>
         </w:rPr>
-        <w:t xml:space="preserve"> consists of an </w:t>
-      </w:r>
-      <w:r>
-        <w:rPr>
-          <w:sz w:val="22"/>
-        </w:rPr>
-        <w:t>XSD</w:t>
-      </w:r>
-      <w:r>
-        <w:rPr>
-          <w:sz w:val="22"/>
-        </w:rPr>
-        <w:t xml:space="preserve"> specif</w:t>
-      </w:r>
-      <w:r>
-        <w:rPr>
-          <w:sz w:val="22"/>
-        </w:rPr>
-        <w:t>ication capturing the more data-</w:t>
-      </w:r>
-      <w:r>
-        <w:rPr>
-          <w:sz w:val="22"/>
-        </w:rPr>
-        <w:t xml:space="preserve">near and less variant </w:t>
-      </w:r>
-      <w:r>
-        <w:rPr>
-          <w:sz w:val="22"/>
-        </w:rPr>
-        <w:t xml:space="preserve">raw data </w:t>
-      </w:r>
-      <w:r>
-        <w:rPr>
-          <w:sz w:val="22"/>
-        </w:rPr>
-        <w:t>and a CV</w:t>
-      </w:r>
-      <w:r>
-        <w:rPr>
-          <w:sz w:val="22"/>
-        </w:rPr>
-        <w:t>,</w:t>
-      </w:r>
-      <w:r>
-        <w:rPr>
-          <w:sz w:val="22"/>
-        </w:rPr>
-        <w:t xml:space="preserve"> capturing the more variant </w:t>
-      </w:r>
-      <w:r>
-        <w:rPr>
-          <w:sz w:val="22"/>
-        </w:rPr>
-        <w:t xml:space="preserve">contextual </w:t>
-      </w:r>
-      <w:r>
-        <w:rPr>
-          <w:sz w:val="22"/>
-        </w:rPr>
-        <w:t>terminology on NMR.</w:t>
-      </w:r>
+        <w:t xml:space="preserve"> and CV within multiple agreed-upon use cases is shown.</w:t>
+      </w:r>
+    </w:p>
+    <w:p>
+      <w:pPr>
+        <w:tabs>
+          <w:tab w:val="left" w:pos="300"/>
+        </w:tabs>
+        <w:spacing w:before="240" w:line="240" w:lineRule="auto"/>
+        <w:jc w:val="both"/>
+        <w:rPr>
+          <w:sz w:val="22"/>
+        </w:rPr>
+      </w:pPr>
     </w:p>
     <w:p>
       <w:pPr>
@@ -4911,6 +5667,7 @@
         <w:rPr>
           <w:color w:val="FF0000"/>
         </w:rPr>
+        <w:lastRenderedPageBreak/>
         <w:t>PUT IN ANNEX?</w:t>
       </w:r>
     </w:p>
@@ -5443,160 +6200,215 @@
           <w:color w:val="FF0000"/>
           <w:sz w:val="22"/>
         </w:rPr>
+        <w:t xml:space="preserve">MICHAEL, COULD YOU ADD SOME MORE TO THIS </w:t>
+      </w:r>
+      <w:proofErr w:type="gramStart"/>
+      <w:r>
+        <w:rPr>
+          <w:color w:val="FF0000"/>
+          <w:sz w:val="22"/>
+        </w:rPr>
+        <w:t>SECTION ?</w:t>
+      </w:r>
+      <w:proofErr w:type="gramEnd"/>
+    </w:p>
+    <w:p>
+      <w:pPr>
+        <w:pStyle w:val="berschrift4"/>
+        <w:jc w:val="both"/>
+      </w:pPr>
+      <w:r>
+        <w:t>XSD t</w:t>
+      </w:r>
+      <w:r>
+        <w:t>op level structure</w:t>
+      </w:r>
+    </w:p>
+    <w:p>
+      <w:pPr>
+        <w:jc w:val="both"/>
+        <w:rPr>
+          <w:sz w:val="22"/>
+        </w:rPr>
+      </w:pPr>
+      <w:r>
+        <w:rPr>
+          <w:sz w:val="22"/>
+        </w:rPr>
+        <w:t>The current top level structure</w:t>
+      </w:r>
+      <w:bookmarkStart w:id="28" w:name="_GoBack"/>
+      <w:bookmarkEnd w:id="28"/>
+      <w:r>
+        <w:rPr>
+          <w:sz w:val="22"/>
+        </w:rPr>
+        <w:t xml:space="preserve"> of the </w:t>
+      </w:r>
+      <w:proofErr w:type="spellStart"/>
+      <w:r>
+        <w:rPr>
+          <w:sz w:val="22"/>
+        </w:rPr>
+        <w:t>nmrML</w:t>
+      </w:r>
+      <w:proofErr w:type="spellEnd"/>
+      <w:r>
+        <w:rPr>
+          <w:sz w:val="22"/>
+        </w:rPr>
+        <w:t xml:space="preserve"> </w:t>
+      </w:r>
+      <w:proofErr w:type="spellStart"/>
+      <w:r>
+        <w:rPr>
+          <w:sz w:val="22"/>
+        </w:rPr>
+        <w:t>xsd</w:t>
+      </w:r>
+      <w:proofErr w:type="spellEnd"/>
+      <w:r>
+        <w:rPr>
+          <w:sz w:val="22"/>
+        </w:rPr>
+        <w:t xml:space="preserve"> is described in Fig. 5.</w:t>
+      </w:r>
+    </w:p>
+    <w:p>
+      <w:pPr>
+        <w:tabs>
+          <w:tab w:val="left" w:pos="300"/>
+        </w:tabs>
+        <w:jc w:val="both"/>
+      </w:pPr>
+      <w:r>
+        <w:rPr>
+          <w:noProof/>
+        </w:rPr>
         <w:lastRenderedPageBreak/>
-        <w:t xml:space="preserve">MICHAEL, COULD YOU ADD SOME MORE TO THIS </w:t>
-      </w:r>
-      <w:proofErr w:type="gramStart"/>
-      <w:r>
-        <w:rPr>
-          <w:color w:val="FF0000"/>
-          <w:sz w:val="22"/>
-        </w:rPr>
-        <w:t>SECTION ?</w:t>
-      </w:r>
-      <w:proofErr w:type="gramEnd"/>
+        <w:drawing>
+          <wp:inline distT="0" distB="0" distL="0" distR="0">
+            <wp:extent cx="5231765" cy="5056505"/>
+            <wp:effectExtent l="0" t="0" r="6985" b="0"/>
+            <wp:docPr id="6" name="Bild 6"/>
+            <wp:cNvGraphicFramePr>
+              <a:graphicFrameLocks xmlns:a="http://schemas.openxmlformats.org/drawingml/2006/main" noChangeAspect="1"/>
+            </wp:cNvGraphicFramePr>
+            <a:graphic xmlns:a="http://schemas.openxmlformats.org/drawingml/2006/main">
+              <a:graphicData uri="http://schemas.openxmlformats.org/drawingml/2006/picture">
+                <pic:pic xmlns:pic="http://schemas.openxmlformats.org/drawingml/2006/picture">
+                  <pic:nvPicPr>
+                    <pic:cNvPr id="0" name="Picture 6"/>
+                    <pic:cNvPicPr>
+                      <a:picLocks noChangeAspect="1" noChangeArrowheads="1"/>
+                    </pic:cNvPicPr>
+                  </pic:nvPicPr>
+                  <pic:blipFill>
+                    <a:blip r:embed="rId16">
+                      <a:extLst>
+                        <a:ext uri="{28A0092B-C50C-407E-A947-70E740481C1C}">
+                          <a14:useLocalDpi xmlns:a14="http://schemas.microsoft.com/office/drawing/2010/main" val="0"/>
+                        </a:ext>
+                      </a:extLst>
+                    </a:blip>
+                    <a:srcRect/>
+                    <a:stretch>
+                      <a:fillRect/>
+                    </a:stretch>
+                  </pic:blipFill>
+                  <pic:spPr bwMode="auto">
+                    <a:xfrm>
+                      <a:off x="0" y="0"/>
+                      <a:ext cx="5231765" cy="5056505"/>
+                    </a:xfrm>
+                    <a:prstGeom prst="rect">
+                      <a:avLst/>
+                    </a:prstGeom>
+                    <a:solidFill>
+                      <a:srgbClr val="FFFFFF"/>
+                    </a:solidFill>
+                    <a:ln>
+                      <a:noFill/>
+                    </a:ln>
+                  </pic:spPr>
+                </pic:pic>
+              </a:graphicData>
+            </a:graphic>
+          </wp:inline>
+        </w:drawing>
+      </w:r>
+      <w:r>
+        <w:cr/>
+      </w:r>
+      <w:r>
+        <w:rPr>
+          <w:b/>
+          <w:sz w:val="22"/>
+        </w:rPr>
+        <w:t>Figure 5:</w:t>
+      </w:r>
+      <w:r>
+        <w:rPr>
+          <w:sz w:val="22"/>
+        </w:rPr>
+        <w:t xml:space="preserve"> The </w:t>
+      </w:r>
+      <w:r>
+        <w:rPr>
+          <w:sz w:val="22"/>
+        </w:rPr>
+        <w:t xml:space="preserve">root near </w:t>
+      </w:r>
+      <w:r>
+        <w:rPr>
+          <w:sz w:val="22"/>
+        </w:rPr>
+        <w:t>xml</w:t>
+      </w:r>
+      <w:r>
+        <w:rPr>
+          <w:sz w:val="22"/>
+        </w:rPr>
+        <w:t xml:space="preserve"> elements of the </w:t>
+      </w:r>
+      <w:r>
+        <w:rPr>
+          <w:sz w:val="22"/>
+        </w:rPr>
+        <w:t xml:space="preserve">current </w:t>
+      </w:r>
+      <w:r>
+        <w:rPr>
+          <w:sz w:val="22"/>
+        </w:rPr>
+        <w:t>nmrML.xsd</w:t>
+      </w:r>
+      <w:r>
+        <w:rPr>
+          <w:sz w:val="22"/>
+        </w:rPr>
+        <w:t xml:space="preserve"> schema, illust</w:t>
+      </w:r>
+      <w:r>
+        <w:rPr>
+          <w:sz w:val="22"/>
+        </w:rPr>
+        <w:t xml:space="preserve">rating its main elements. For </w:t>
+      </w:r>
+      <w:r>
+        <w:rPr>
+          <w:sz w:val="22"/>
+        </w:rPr>
+        <w:t>detailed documentation we refer to the HTML documentation, or the XSD itself, in which extensive element annotations explain the usage of the elements.</w:t>
+      </w:r>
     </w:p>
     <w:p>
       <w:pPr>
         <w:pStyle w:val="berschrift4"/>
         <w:jc w:val="both"/>
       </w:pPr>
-      <w:r>
-        <w:t>XSD t</w:t>
-      </w:r>
-      <w:r>
-        <w:t>op level structure</w:t>
-      </w:r>
-    </w:p>
-    <w:p>
-      <w:pPr>
-        <w:jc w:val="both"/>
-        <w:rPr>
-          <w:sz w:val="22"/>
-        </w:rPr>
-      </w:pPr>
-      <w:r>
-        <w:rPr>
-          <w:sz w:val="22"/>
-        </w:rPr>
-        <w:t xml:space="preserve">The current top level structure of the </w:t>
-      </w:r>
-      <w:proofErr w:type="spellStart"/>
-      <w:r>
-        <w:rPr>
-          <w:sz w:val="22"/>
-        </w:rPr>
-        <w:t>nmrML</w:t>
-      </w:r>
-      <w:proofErr w:type="spellEnd"/>
-      <w:r>
-        <w:rPr>
-          <w:sz w:val="22"/>
-        </w:rPr>
-        <w:t xml:space="preserve"> </w:t>
-      </w:r>
-      <w:proofErr w:type="spellStart"/>
-      <w:r>
-        <w:rPr>
-          <w:sz w:val="22"/>
-        </w:rPr>
-        <w:t>xsd</w:t>
-      </w:r>
-      <w:proofErr w:type="spellEnd"/>
-      <w:r>
-        <w:rPr>
-          <w:sz w:val="22"/>
-        </w:rPr>
-        <w:t xml:space="preserve"> is described in Fig. 5.</w:t>
-      </w:r>
-    </w:p>
-    <w:p>
-      <w:pPr>
-        <w:tabs>
-          <w:tab w:val="left" w:pos="300"/>
-        </w:tabs>
-        <w:jc w:val="both"/>
-      </w:pPr>
-      <w:r>
-        <w:pict>
-          <v:shape id="_x0000_i1029" type="#_x0000_t75" style="width:411.95pt;height:398.15pt" filled="t">
-            <v:fill color2="black"/>
-            <v:imagedata r:id="rId14" o:title=""/>
-          </v:shape>
-        </w:pict>
-      </w:r>
-      <w:r>
-        <w:cr/>
-      </w:r>
-      <w:r>
-        <w:rPr>
-          <w:b/>
-          <w:sz w:val="22"/>
-        </w:rPr>
-        <w:t>Figure 5:</w:t>
-      </w:r>
-      <w:r>
-        <w:rPr>
-          <w:sz w:val="22"/>
-        </w:rPr>
-        <w:t xml:space="preserve"> The </w:t>
-      </w:r>
-      <w:r>
-        <w:rPr>
-          <w:sz w:val="22"/>
-        </w:rPr>
-        <w:t xml:space="preserve">root near </w:t>
-      </w:r>
-      <w:r>
-        <w:rPr>
-          <w:sz w:val="22"/>
-        </w:rPr>
-        <w:t>xml</w:t>
-      </w:r>
-      <w:r>
-        <w:rPr>
-          <w:sz w:val="22"/>
-        </w:rPr>
-        <w:t xml:space="preserve"> elements of the </w:t>
-      </w:r>
-      <w:r>
-        <w:rPr>
-          <w:sz w:val="22"/>
-        </w:rPr>
-        <w:t xml:space="preserve">current </w:t>
-      </w:r>
-      <w:r>
-        <w:rPr>
-          <w:sz w:val="22"/>
-        </w:rPr>
-        <w:t>nmrML.xsd</w:t>
-      </w:r>
-      <w:r>
-        <w:rPr>
-          <w:sz w:val="22"/>
-        </w:rPr>
-        <w:t xml:space="preserve"> schema, illust</w:t>
-      </w:r>
-      <w:r>
-        <w:rPr>
-          <w:sz w:val="22"/>
-        </w:rPr>
-        <w:t xml:space="preserve">rating its main elements. For </w:t>
-      </w:r>
-      <w:r>
-        <w:rPr>
-          <w:sz w:val="22"/>
-        </w:rPr>
-        <w:t>detailed documentation we refer to the HTML documentation, or the XSD itself, in which extensive element annotations explain the usage of the elements.</w:t>
-      </w:r>
-    </w:p>
-    <w:p>
-      <w:pPr>
-        <w:pStyle w:val="berschrift4"/>
-        <w:jc w:val="both"/>
-      </w:pPr>
-      <w:bookmarkStart w:id="28" w:name="h.57qe2wpxgoxw"/>
-      <w:bookmarkEnd w:id="28"/>
+      <w:bookmarkStart w:id="29" w:name="h.57qe2wpxgoxw"/>
+      <w:bookmarkEnd w:id="29"/>
       <w:r>
         <w:t>CV term referencing mechanism</w:t>
       </w:r>
@@ -5936,15 +6748,7 @@
                 <w:sz w:val="16"/>
                 <w:szCs w:val="16"/>
               </w:rPr>
-              <w:t xml:space="preserve">This element holds additional data or annotation as a simple CV term with no further </w:t>
-            </w:r>
-            <w:r>
-              <w:rPr>
-                <w:sz w:val="16"/>
-                <w:szCs w:val="16"/>
-              </w:rPr>
-              <w:lastRenderedPageBreak/>
-              <w:t>values (Parameters) associated with it. Only controlled CV terms values are allowed here.</w:t>
+              <w:t>This element holds additional data or annotation as a simple CV term with no further values (Parameters) associated with it. Only controlled CV terms values are allowed here.</w:t>
             </w:r>
           </w:p>
         </w:tc>
@@ -5967,7 +6771,6 @@
                 <w:sz w:val="16"/>
                 <w:szCs w:val="16"/>
               </w:rPr>
-              <w:lastRenderedPageBreak/>
               <w:t>CVRef</w:t>
             </w:r>
             <w:proofErr w:type="spellEnd"/>
@@ -6009,7 +6812,6 @@
                 <w:sz w:val="16"/>
                 <w:szCs w:val="16"/>
               </w:rPr>
-              <w:lastRenderedPageBreak/>
               <w:t>COLUMNS ?</w:t>
             </w:r>
             <w:proofErr w:type="gramEnd"/>
@@ -6054,7 +6856,6 @@
                 <w:sz w:val="16"/>
                 <w:szCs w:val="16"/>
               </w:rPr>
-              <w:lastRenderedPageBreak/>
               <w:t>CVParamType</w:t>
             </w:r>
             <w:proofErr w:type="spellEnd"/>
@@ -6094,7 +6895,15 @@
                 <w:sz w:val="16"/>
                 <w:szCs w:val="16"/>
               </w:rPr>
-              <w:t>, here a pair of CV term plus a value (=Parameter) is captured. Only controlled values are allowed here.</w:t>
+              <w:t xml:space="preserve">, here a pair of </w:t>
+            </w:r>
+            <w:r>
+              <w:rPr>
+                <w:sz w:val="16"/>
+                <w:szCs w:val="16"/>
+              </w:rPr>
+              <w:lastRenderedPageBreak/>
+              <w:t>CV term plus a value (=Parameter) is captured. Only controlled values are allowed here.</w:t>
             </w:r>
           </w:p>
         </w:tc>
@@ -6117,6 +6926,7 @@
                 <w:sz w:val="16"/>
                 <w:szCs w:val="16"/>
               </w:rPr>
+              <w:lastRenderedPageBreak/>
               <w:t>CVRef</w:t>
             </w:r>
             <w:proofErr w:type="spellEnd"/>
@@ -6183,6 +6993,7 @@
                 <w:sz w:val="16"/>
                 <w:szCs w:val="16"/>
               </w:rPr>
+              <w:lastRenderedPageBreak/>
               <w:t>CVParamWithUnitType</w:t>
             </w:r>
             <w:proofErr w:type="spellEnd"/>
@@ -6632,15 +7443,62 @@
           <w:szCs w:val="22"/>
         </w:rPr>
       </w:pPr>
-      <w:bookmarkStart w:id="29" w:name="h.6lwqdpw6km0x"/>
-      <w:bookmarkEnd w:id="29"/>
-      <w:r>
-        <w:pict>
-          <v:shape id="_x0000_i1030" type="#_x0000_t75" style="width:5in;height:269.9pt" filled="t">
-            <v:fill color2="black"/>
-            <v:imagedata r:id="rId15" o:title=""/>
-          </v:shape>
-        </w:pict>
+      <w:bookmarkStart w:id="30" w:name="h.6lwqdpw6km0x"/>
+      <w:bookmarkEnd w:id="30"/>
+      <w:r>
+        <w:rPr>
+          <w:noProof/>
+        </w:rPr>
+        <w:drawing>
+          <wp:inline distT="0" distB="0" distL="0" distR="0">
+            <wp:extent cx="4572000" cy="3427730"/>
+            <wp:effectExtent l="0" t="0" r="0" b="1270"/>
+            <wp:docPr id="7" name="Bild 7"/>
+            <wp:cNvGraphicFramePr>
+              <a:graphicFrameLocks xmlns:a="http://schemas.openxmlformats.org/drawingml/2006/main" noChangeAspect="1"/>
+            </wp:cNvGraphicFramePr>
+            <a:graphic xmlns:a="http://schemas.openxmlformats.org/drawingml/2006/main">
+              <a:graphicData uri="http://schemas.openxmlformats.org/drawingml/2006/picture">
+                <pic:pic xmlns:pic="http://schemas.openxmlformats.org/drawingml/2006/picture">
+                  <pic:nvPicPr>
+                    <pic:cNvPr id="0" name="Picture 7"/>
+                    <pic:cNvPicPr>
+                      <a:picLocks noChangeAspect="1" noChangeArrowheads="1"/>
+                    </pic:cNvPicPr>
+                  </pic:nvPicPr>
+                  <pic:blipFill>
+                    <a:blip r:embed="rId17">
+                      <a:extLst>
+                        <a:ext uri="{28A0092B-C50C-407E-A947-70E740481C1C}">
+                          <a14:useLocalDpi xmlns:a14="http://schemas.microsoft.com/office/drawing/2010/main" val="0"/>
+                        </a:ext>
+                      </a:extLst>
+                    </a:blip>
+                    <a:srcRect/>
+                    <a:stretch>
+                      <a:fillRect/>
+                    </a:stretch>
+                  </pic:blipFill>
+                  <pic:spPr bwMode="auto">
+                    <a:xfrm>
+                      <a:off x="0" y="0"/>
+                      <a:ext cx="4572000" cy="3427730"/>
+                    </a:xfrm>
+                    <a:prstGeom prst="rect">
+                      <a:avLst/>
+                    </a:prstGeom>
+                    <a:solidFill>
+                      <a:srgbClr val="FFFFFF"/>
+                    </a:solidFill>
+                    <a:ln>
+                      <a:noFill/>
+                    </a:ln>
+                  </pic:spPr>
+                </pic:pic>
+              </a:graphicData>
+            </a:graphic>
+          </wp:inline>
+        </w:drawing>
       </w:r>
       <w:r>
         <w:rPr>
@@ -6648,8 +7506,8 @@
         </w:rPr>
         <w:cr/>
       </w:r>
-      <w:bookmarkStart w:id="30" w:name="h.uzb4olup7pk8"/>
-      <w:bookmarkEnd w:id="30"/>
+      <w:bookmarkStart w:id="31" w:name="h.uzb4olup7pk8"/>
+      <w:bookmarkEnd w:id="31"/>
       <w:r>
         <w:rPr>
           <w:b/>
@@ -6743,19 +7601,64 @@
           <w:sz w:val="22"/>
         </w:rPr>
       </w:pPr>
-      <w:bookmarkStart w:id="31" w:name="h.rgp03fins4oz"/>
-      <w:bookmarkEnd w:id="31"/>
-      <w:r>
-        <w:rPr>
+      <w:bookmarkStart w:id="32" w:name="h.rgp03fins4oz"/>
+      <w:bookmarkEnd w:id="32"/>
+      <w:r>
+        <w:rPr>
+          <w:noProof/>
           <w:sz w:val="22"/>
         </w:rPr>
         <w:lastRenderedPageBreak/>
-        <w:pict>
-          <v:shape id="_x0000_i1031" type="#_x0000_t75" style="width:5in;height:269.9pt" filled="t">
-            <v:fill color2="black"/>
-            <v:imagedata r:id="rId16" o:title=""/>
-          </v:shape>
-        </w:pict>
+        <w:drawing>
+          <wp:inline distT="0" distB="0" distL="0" distR="0">
+            <wp:extent cx="4572000" cy="3427730"/>
+            <wp:effectExtent l="0" t="0" r="0" b="1270"/>
+            <wp:docPr id="8" name="Bild 8"/>
+            <wp:cNvGraphicFramePr>
+              <a:graphicFrameLocks xmlns:a="http://schemas.openxmlformats.org/drawingml/2006/main" noChangeAspect="1"/>
+            </wp:cNvGraphicFramePr>
+            <a:graphic xmlns:a="http://schemas.openxmlformats.org/drawingml/2006/main">
+              <a:graphicData uri="http://schemas.openxmlformats.org/drawingml/2006/picture">
+                <pic:pic xmlns:pic="http://schemas.openxmlformats.org/drawingml/2006/picture">
+                  <pic:nvPicPr>
+                    <pic:cNvPr id="0" name="Picture 8"/>
+                    <pic:cNvPicPr>
+                      <a:picLocks noChangeAspect="1" noChangeArrowheads="1"/>
+                    </pic:cNvPicPr>
+                  </pic:nvPicPr>
+                  <pic:blipFill>
+                    <a:blip r:embed="rId18">
+                      <a:extLst>
+                        <a:ext uri="{28A0092B-C50C-407E-A947-70E740481C1C}">
+                          <a14:useLocalDpi xmlns:a14="http://schemas.microsoft.com/office/drawing/2010/main" val="0"/>
+                        </a:ext>
+                      </a:extLst>
+                    </a:blip>
+                    <a:srcRect/>
+                    <a:stretch>
+                      <a:fillRect/>
+                    </a:stretch>
+                  </pic:blipFill>
+                  <pic:spPr bwMode="auto">
+                    <a:xfrm>
+                      <a:off x="0" y="0"/>
+                      <a:ext cx="4572000" cy="3427730"/>
+                    </a:xfrm>
+                    <a:prstGeom prst="rect">
+                      <a:avLst/>
+                    </a:prstGeom>
+                    <a:solidFill>
+                      <a:srgbClr val="FFFFFF"/>
+                    </a:solidFill>
+                    <a:ln>
+                      <a:noFill/>
+                    </a:ln>
+                  </pic:spPr>
+                </pic:pic>
+              </a:graphicData>
+            </a:graphic>
+          </wp:inline>
+        </w:drawing>
       </w:r>
       <w:r>
         <w:rPr>
@@ -6764,8 +7667,8 @@
         </w:rPr>
         <w:cr/>
       </w:r>
-      <w:bookmarkStart w:id="32" w:name="h.hen641lm2qds"/>
-      <w:bookmarkEnd w:id="32"/>
+      <w:bookmarkStart w:id="33" w:name="h.hen641lm2qds"/>
+      <w:bookmarkEnd w:id="33"/>
       <w:r>
         <w:rPr>
           <w:b/>
@@ -6819,8 +7722,8 @@
           <w:sz w:val="22"/>
         </w:rPr>
       </w:pPr>
-      <w:bookmarkStart w:id="33" w:name="h.6rx9dou4qil4"/>
-      <w:bookmarkEnd w:id="33"/>
+      <w:bookmarkStart w:id="34" w:name="h.6rx9dou4qil4"/>
+      <w:bookmarkEnd w:id="34"/>
       <w:r>
         <w:rPr>
           <w:sz w:val="22"/>
@@ -6952,8 +7855,8 @@
           <w:sz w:val="22"/>
         </w:rPr>
       </w:pPr>
-      <w:bookmarkStart w:id="34" w:name="h.l8d9nfswcgxd"/>
-      <w:bookmarkEnd w:id="34"/>
+      <w:bookmarkStart w:id="35" w:name="h.l8d9nfswcgxd"/>
+      <w:bookmarkEnd w:id="35"/>
       <w:r>
         <w:rPr>
           <w:sz w:val="22"/>
@@ -6963,14 +7866,59 @@
       </w:r>
       <w:r>
         <w:rPr>
-          <w:sz w:val="22"/>
-        </w:rPr>
-        <w:pict>
-          <v:shape id="_x0000_i1032" type="#_x0000_t75" style="width:5in;height:269.9pt" filled="t">
-            <v:fill color2="black"/>
-            <v:imagedata r:id="rId17" o:title=""/>
-          </v:shape>
-        </w:pict>
+          <w:noProof/>
+          <w:sz w:val="22"/>
+        </w:rPr>
+        <w:drawing>
+          <wp:inline distT="0" distB="0" distL="0" distR="0">
+            <wp:extent cx="4572000" cy="3427730"/>
+            <wp:effectExtent l="0" t="0" r="0" b="1270"/>
+            <wp:docPr id="9" name="Bild 9"/>
+            <wp:cNvGraphicFramePr>
+              <a:graphicFrameLocks xmlns:a="http://schemas.openxmlformats.org/drawingml/2006/main" noChangeAspect="1"/>
+            </wp:cNvGraphicFramePr>
+            <a:graphic xmlns:a="http://schemas.openxmlformats.org/drawingml/2006/main">
+              <a:graphicData uri="http://schemas.openxmlformats.org/drawingml/2006/picture">
+                <pic:pic xmlns:pic="http://schemas.openxmlformats.org/drawingml/2006/picture">
+                  <pic:nvPicPr>
+                    <pic:cNvPr id="0" name="Picture 9"/>
+                    <pic:cNvPicPr>
+                      <a:picLocks noChangeAspect="1" noChangeArrowheads="1"/>
+                    </pic:cNvPicPr>
+                  </pic:nvPicPr>
+                  <pic:blipFill>
+                    <a:blip r:embed="rId19">
+                      <a:extLst>
+                        <a:ext uri="{28A0092B-C50C-407E-A947-70E740481C1C}">
+                          <a14:useLocalDpi xmlns:a14="http://schemas.microsoft.com/office/drawing/2010/main" val="0"/>
+                        </a:ext>
+                      </a:extLst>
+                    </a:blip>
+                    <a:srcRect/>
+                    <a:stretch>
+                      <a:fillRect/>
+                    </a:stretch>
+                  </pic:blipFill>
+                  <pic:spPr bwMode="auto">
+                    <a:xfrm>
+                      <a:off x="0" y="0"/>
+                      <a:ext cx="4572000" cy="3427730"/>
+                    </a:xfrm>
+                    <a:prstGeom prst="rect">
+                      <a:avLst/>
+                    </a:prstGeom>
+                    <a:solidFill>
+                      <a:srgbClr val="FFFFFF"/>
+                    </a:solidFill>
+                    <a:ln>
+                      <a:noFill/>
+                    </a:ln>
+                  </pic:spPr>
+                </pic:pic>
+              </a:graphicData>
+            </a:graphic>
+          </wp:inline>
+        </w:drawing>
       </w:r>
       <w:r>
         <w:rPr>
@@ -6978,8 +7926,8 @@
         </w:rPr>
         <w:cr/>
       </w:r>
-      <w:bookmarkStart w:id="35" w:name="h.sr6z7vyxxigp"/>
-      <w:bookmarkEnd w:id="35"/>
+      <w:bookmarkStart w:id="36" w:name="h.sr6z7vyxxigp"/>
+      <w:bookmarkEnd w:id="36"/>
       <w:r>
         <w:rPr>
           <w:b/>
@@ -7145,15 +8093,60 @@
       </w:pPr>
       <w:r>
         <w:rPr>
+          <w:noProof/>
           <w:sz w:val="22"/>
         </w:rPr>
         <w:lastRenderedPageBreak/>
-        <w:pict>
-          <v:shape id="_x0000_i1033" type="#_x0000_t75" style="width:470.15pt;height:377.15pt" filled="t">
-            <v:fill color2="black"/>
-            <v:imagedata r:id="rId18" o:title=""/>
-          </v:shape>
-        </w:pict>
+        <w:drawing>
+          <wp:inline distT="0" distB="0" distL="0" distR="0">
+            <wp:extent cx="5970905" cy="4789805"/>
+            <wp:effectExtent l="0" t="0" r="0" b="0"/>
+            <wp:docPr id="10" name="Bild 10"/>
+            <wp:cNvGraphicFramePr>
+              <a:graphicFrameLocks xmlns:a="http://schemas.openxmlformats.org/drawingml/2006/main" noChangeAspect="1"/>
+            </wp:cNvGraphicFramePr>
+            <a:graphic xmlns:a="http://schemas.openxmlformats.org/drawingml/2006/main">
+              <a:graphicData uri="http://schemas.openxmlformats.org/drawingml/2006/picture">
+                <pic:pic xmlns:pic="http://schemas.openxmlformats.org/drawingml/2006/picture">
+                  <pic:nvPicPr>
+                    <pic:cNvPr id="0" name="Picture 10"/>
+                    <pic:cNvPicPr>
+                      <a:picLocks noChangeAspect="1" noChangeArrowheads="1"/>
+                    </pic:cNvPicPr>
+                  </pic:nvPicPr>
+                  <pic:blipFill>
+                    <a:blip r:embed="rId20">
+                      <a:extLst>
+                        <a:ext uri="{28A0092B-C50C-407E-A947-70E740481C1C}">
+                          <a14:useLocalDpi xmlns:a14="http://schemas.microsoft.com/office/drawing/2010/main" val="0"/>
+                        </a:ext>
+                      </a:extLst>
+                    </a:blip>
+                    <a:srcRect/>
+                    <a:stretch>
+                      <a:fillRect/>
+                    </a:stretch>
+                  </pic:blipFill>
+                  <pic:spPr bwMode="auto">
+                    <a:xfrm>
+                      <a:off x="0" y="0"/>
+                      <a:ext cx="5970905" cy="4789805"/>
+                    </a:xfrm>
+                    <a:prstGeom prst="rect">
+                      <a:avLst/>
+                    </a:prstGeom>
+                    <a:solidFill>
+                      <a:srgbClr val="FFFFFF"/>
+                    </a:solidFill>
+                    <a:ln>
+                      <a:noFill/>
+                    </a:ln>
+                  </pic:spPr>
+                </pic:pic>
+              </a:graphicData>
+            </a:graphic>
+          </wp:inline>
+        </w:drawing>
       </w:r>
       <w:r>
         <w:rPr>
@@ -7203,16 +8196,16 @@
           <w:sz w:val="22"/>
         </w:rPr>
       </w:pPr>
-      <w:bookmarkStart w:id="36" w:name="h.kd69ozoi45go"/>
-      <w:bookmarkStart w:id="37" w:name="_Toc370369507"/>
-      <w:bookmarkEnd w:id="36"/>
+      <w:bookmarkStart w:id="37" w:name="h.kd69ozoi45go"/>
+      <w:bookmarkStart w:id="38" w:name="_Toc370369507"/>
+      <w:bookmarkEnd w:id="37"/>
       <w:r>
         <w:rPr>
           <w:color w:val="000000"/>
         </w:rPr>
         <w:t>CV development history</w:t>
       </w:r>
-      <w:bookmarkEnd w:id="37"/>
+      <w:bookmarkEnd w:id="38"/>
     </w:p>
     <w:p>
       <w:pPr>
@@ -7346,8 +8339,8 @@
         <w:pStyle w:val="berschrift4"/>
         <w:jc w:val="both"/>
       </w:pPr>
-      <w:bookmarkStart w:id="38" w:name="h.7wkkbndgt5pn"/>
-      <w:bookmarkEnd w:id="38"/>
+      <w:bookmarkStart w:id="39" w:name="h.7wkkbndgt5pn"/>
+      <w:bookmarkEnd w:id="39"/>
       <w:r>
         <w:t>Choosing a CV exchange syntax</w:t>
       </w:r>
@@ -7367,68 +8360,68 @@
         <w:rPr>
           <w:sz w:val="22"/>
         </w:rPr>
+        <w:t xml:space="preserve">We choose the </w:t>
+      </w:r>
+      <w:r>
+        <w:rPr>
+          <w:b/>
+          <w:sz w:val="22"/>
+        </w:rPr>
+        <w:t>OWL Syntax over the OBO format</w:t>
+      </w:r>
+      <w:r>
+        <w:rPr>
+          <w:sz w:val="22"/>
+        </w:rPr>
+        <w:t xml:space="preserve"> as exchange syntax for the CV. The reasons were that the </w:t>
+      </w:r>
+      <w:r>
+        <w:rPr>
+          <w:sz w:val="22"/>
+        </w:rPr>
+        <w:t xml:space="preserve">OBO tools </w:t>
+      </w:r>
+      <w:r>
+        <w:rPr>
+          <w:sz w:val="22"/>
+        </w:rPr>
+        <w:t xml:space="preserve">are </w:t>
+      </w:r>
+      <w:r>
+        <w:rPr>
+          <w:sz w:val="22"/>
+        </w:rPr>
+        <w:t xml:space="preserve">instable, </w:t>
+      </w:r>
+      <w:r>
+        <w:rPr>
+          <w:sz w:val="22"/>
+        </w:rPr>
+        <w:t xml:space="preserve">the </w:t>
+      </w:r>
+      <w:r>
+        <w:rPr>
+          <w:sz w:val="22"/>
+        </w:rPr>
+        <w:t xml:space="preserve">OBO format </w:t>
+      </w:r>
+      <w:r>
+        <w:rPr>
+          <w:sz w:val="22"/>
+        </w:rPr>
+        <w:t xml:space="preserve">is </w:t>
+      </w:r>
+      <w:r>
+        <w:rPr>
+          <w:sz w:val="22"/>
+        </w:rPr>
+        <w:t xml:space="preserve">only established </w:t>
+      </w:r>
+      <w:r>
+        <w:rPr>
+          <w:sz w:val="22"/>
+        </w:rPr>
         <w:lastRenderedPageBreak/>
-        <w:t xml:space="preserve">We choose the </w:t>
-      </w:r>
-      <w:r>
-        <w:rPr>
-          <w:b/>
-          <w:sz w:val="22"/>
-        </w:rPr>
-        <w:t>OWL Syntax over the OBO format</w:t>
-      </w:r>
-      <w:r>
-        <w:rPr>
-          <w:sz w:val="22"/>
-        </w:rPr>
-        <w:t xml:space="preserve"> as exchange syntax for the CV. The reasons were that the </w:t>
-      </w:r>
-      <w:r>
-        <w:rPr>
-          <w:sz w:val="22"/>
-        </w:rPr>
-        <w:t xml:space="preserve">OBO tools </w:t>
-      </w:r>
-      <w:r>
-        <w:rPr>
-          <w:sz w:val="22"/>
-        </w:rPr>
-        <w:t xml:space="preserve">are </w:t>
-      </w:r>
-      <w:r>
-        <w:rPr>
-          <w:sz w:val="22"/>
-        </w:rPr>
-        <w:t xml:space="preserve">instable, </w:t>
-      </w:r>
-      <w:r>
-        <w:rPr>
-          <w:sz w:val="22"/>
-        </w:rPr>
-        <w:t xml:space="preserve">the </w:t>
-      </w:r>
-      <w:r>
-        <w:rPr>
-          <w:sz w:val="22"/>
-        </w:rPr>
-        <w:t xml:space="preserve">OBO format </w:t>
-      </w:r>
-      <w:r>
-        <w:rPr>
-          <w:sz w:val="22"/>
-        </w:rPr>
-        <w:t xml:space="preserve">is </w:t>
-      </w:r>
-      <w:r>
-        <w:rPr>
-          <w:sz w:val="22"/>
-        </w:rPr>
-        <w:t xml:space="preserve">only established </w:t>
-      </w:r>
-      <w:r>
-        <w:rPr>
-          <w:sz w:val="22"/>
-        </w:rPr>
         <w:t xml:space="preserve">in the biology domain </w:t>
       </w:r>
       <w:r>
@@ -7514,8 +8507,8 @@
         <w:pStyle w:val="berschrift4"/>
         <w:jc w:val="both"/>
       </w:pPr>
-      <w:bookmarkStart w:id="39" w:name="h.8qfrs57eu11r"/>
-      <w:bookmarkEnd w:id="39"/>
+      <w:bookmarkStart w:id="40" w:name="h.8qfrs57eu11r"/>
+      <w:bookmarkEnd w:id="40"/>
       <w:r>
         <w:t>Minimal metadata on a CV term</w:t>
       </w:r>
@@ -8038,16 +9031,16 @@
         </w:tabs>
         <w:jc w:val="both"/>
       </w:pPr>
-      <w:bookmarkStart w:id="40" w:name="h.jrgepkhd66wu"/>
-      <w:bookmarkEnd w:id="40"/>
+      <w:bookmarkStart w:id="41" w:name="h.jrgepkhd66wu"/>
+      <w:bookmarkEnd w:id="41"/>
     </w:p>
     <w:p>
       <w:pPr>
         <w:pStyle w:val="berschrift4"/>
         <w:jc w:val="both"/>
       </w:pPr>
-      <w:bookmarkStart w:id="41" w:name="h.36nn271n2c7p"/>
-      <w:bookmarkEnd w:id="41"/>
+      <w:bookmarkStart w:id="42" w:name="h.36nn271n2c7p"/>
+      <w:bookmarkEnd w:id="42"/>
       <w:r>
         <w:t>Top Level Ontology usage</w:t>
       </w:r>
@@ -8266,8 +9259,8 @@
         </w:rPr>
         <w:t xml:space="preserve"> (</w:t>
       </w:r>
-      <w:bookmarkStart w:id="42" w:name="h.2lf0bdwys8t3"/>
-      <w:bookmarkEnd w:id="42"/>
+      <w:bookmarkStart w:id="43" w:name="h.2lf0bdwys8t3"/>
+      <w:bookmarkEnd w:id="43"/>
       <w:r>
         <w:rPr>
           <w:sz w:val="22"/>
@@ -8318,8 +9311,8 @@
         </w:rPr>
         <w:t xml:space="preserve"> </w:t>
       </w:r>
-      <w:bookmarkStart w:id="43" w:name="h.4dgawqlwnp69"/>
-      <w:bookmarkEnd w:id="43"/>
+      <w:bookmarkStart w:id="44" w:name="h.4dgawqlwnp69"/>
+      <w:bookmarkEnd w:id="44"/>
       <w:r>
         <w:rPr>
           <w:sz w:val="22"/>
@@ -8340,7 +9333,7 @@
         </w:rPr>
         <w:t xml:space="preserve"> to discover CV modelling errors, e.g.</w:t>
       </w:r>
-      <w:hyperlink r:id="rId19" w:history="1">
+      <w:hyperlink r:id="rId21" w:history="1">
         <w:r>
           <w:rPr>
             <w:rStyle w:val="Hyperlink"/>
@@ -8367,8 +9360,8 @@
           <w:sz w:val="22"/>
         </w:rPr>
       </w:pPr>
-      <w:bookmarkStart w:id="44" w:name="h.ek8pvq5g8w9y"/>
-      <w:bookmarkEnd w:id="44"/>
+      <w:bookmarkStart w:id="45" w:name="h.ek8pvq5g8w9y"/>
+      <w:bookmarkEnd w:id="45"/>
       <w:r>
         <w:rPr>
           <w:sz w:val="22"/>
@@ -8427,329 +9420,329 @@
           <w:sz w:val="22"/>
         </w:rPr>
       </w:pPr>
-      <w:bookmarkStart w:id="45" w:name="h.ssj27mtgz3px"/>
-      <w:bookmarkEnd w:id="45"/>
+      <w:bookmarkStart w:id="46" w:name="h.ssj27mtgz3px"/>
+      <w:bookmarkEnd w:id="46"/>
+      <w:r>
+        <w:rPr>
+          <w:sz w:val="22"/>
+        </w:rPr>
+        <w:t>Instead, we say in the mapping file that for an Instrument, the Name and Vendor has to be specified</w:t>
+      </w:r>
+      <w:r>
+        <w:rPr>
+          <w:sz w:val="22"/>
+        </w:rPr>
+        <w:t>.</w:t>
+      </w:r>
+    </w:p>
+    <w:p>
+      <w:pPr>
+        <w:pStyle w:val="berschrift4"/>
+        <w:jc w:val="both"/>
+      </w:pPr>
+      <w:bookmarkStart w:id="47" w:name="h.j99vjl9upmdl"/>
+      <w:bookmarkEnd w:id="47"/>
+      <w:r>
+        <w:t>Term refer</w:t>
+      </w:r>
+      <w:r>
+        <w:t>ence and import mechanism</w:t>
+      </w:r>
+    </w:p>
+    <w:p>
+      <w:pPr>
+        <w:tabs>
+          <w:tab w:val="left" w:pos="300"/>
+        </w:tabs>
+        <w:jc w:val="both"/>
+        <w:rPr>
+          <w:sz w:val="22"/>
+        </w:rPr>
+      </w:pPr>
       <w:r>
         <w:rPr>
           <w:sz w:val="22"/>
         </w:rPr>
         <w:lastRenderedPageBreak/>
-        <w:t>Instead, we say in the mapping file that for an Instrument, the Name and Vendor has to be specified</w:t>
-      </w:r>
-      <w:r>
-        <w:rPr>
-          <w:sz w:val="22"/>
-        </w:rPr>
+        <w:t xml:space="preserve">There </w:t>
+      </w:r>
+      <w:r>
+        <w:rPr>
+          <w:sz w:val="22"/>
+        </w:rPr>
+        <w:t xml:space="preserve">are </w:t>
+      </w:r>
+      <w:r>
+        <w:rPr>
+          <w:sz w:val="22"/>
+        </w:rPr>
+        <w:t>four possible ways to reuse existing CV terms from other ontologies</w:t>
+      </w:r>
+      <w:r>
+        <w:rPr>
+          <w:sz w:val="22"/>
+        </w:rPr>
+        <w:t xml:space="preserve">. We </w:t>
+      </w:r>
+      <w:proofErr w:type="spellStart"/>
+      <w:r>
+        <w:rPr>
+          <w:sz w:val="22"/>
+        </w:rPr>
+        <w:t>majorily</w:t>
+      </w:r>
+      <w:proofErr w:type="spellEnd"/>
+      <w:r>
+        <w:rPr>
+          <w:sz w:val="22"/>
+        </w:rPr>
+        <w:t xml:space="preserve"> used the first method</w:t>
+      </w:r>
+      <w:r>
+        <w:rPr>
+          <w:sz w:val="22"/>
+        </w:rPr>
+        <w:t>:</w:t>
+      </w:r>
+    </w:p>
+    <w:p>
+      <w:pPr>
+        <w:tabs>
+          <w:tab w:val="left" w:pos="300"/>
+        </w:tabs>
+        <w:jc w:val="both"/>
+      </w:pPr>
+      <w:r>
+        <w:t>1.</w:t>
+      </w:r>
+      <w:r>
+        <w:t xml:space="preserve"> </w:t>
+      </w:r>
+      <w:proofErr w:type="gramStart"/>
+      <w:r>
+        <w:t>use</w:t>
+      </w:r>
+      <w:proofErr w:type="gramEnd"/>
+      <w:r>
+        <w:t xml:space="preserve"> </w:t>
+      </w:r>
+      <w:r>
+        <w:t xml:space="preserve">the </w:t>
+      </w:r>
+      <w:r>
+        <w:t xml:space="preserve">terms </w:t>
+      </w:r>
+      <w:r>
+        <w:t xml:space="preserve">in the CV by ID reference </w:t>
+      </w:r>
+      <w:r>
+        <w:t>(</w:t>
+      </w:r>
+      <w:r>
+        <w:t xml:space="preserve">e.g. as done with </w:t>
+      </w:r>
+      <w:r>
+        <w:t>IAO</w:t>
+      </w:r>
+      <w:r>
+        <w:t xml:space="preserve"> metadata</w:t>
+      </w:r>
+      <w:r>
+        <w:t>)</w:t>
+      </w:r>
+      <w:r>
+        <w:t>. This option is f</w:t>
+      </w:r>
+      <w:r>
+        <w:t>ast and flexible, but no metadata on used term</w:t>
+      </w:r>
+      <w:r>
+        <w:t>s</w:t>
+      </w:r>
+      <w:r>
+        <w:t xml:space="preserve"> available</w:t>
+      </w:r>
+      <w:r>
         <w:t>.</w:t>
       </w:r>
     </w:p>
     <w:p>
       <w:pPr>
+        <w:tabs>
+          <w:tab w:val="left" w:pos="300"/>
+        </w:tabs>
+        <w:jc w:val="both"/>
+      </w:pPr>
+      <w:r>
+        <w:t xml:space="preserve">2. </w:t>
+      </w:r>
+      <w:proofErr w:type="gramStart"/>
+      <w:r>
+        <w:t>use</w:t>
+      </w:r>
+      <w:proofErr w:type="gramEnd"/>
+      <w:r>
+        <w:t xml:space="preserve"> </w:t>
+      </w:r>
+      <w:r>
+        <w:t xml:space="preserve">the </w:t>
+      </w:r>
+      <w:r>
+        <w:t>MIREOT</w:t>
+      </w:r>
+      <w:r>
+        <w:t xml:space="preserve"> term referencing method. This option is t</w:t>
+      </w:r>
+      <w:r>
+        <w:t xml:space="preserve">oo </w:t>
+      </w:r>
+      <w:r>
+        <w:t>complicated and r</w:t>
+      </w:r>
+      <w:r>
+        <w:t xml:space="preserve">elies on </w:t>
+      </w:r>
+      <w:r>
+        <w:t xml:space="preserve">outdated </w:t>
+      </w:r>
+      <w:r>
+        <w:t>scripts</w:t>
+      </w:r>
+    </w:p>
+    <w:p>
+      <w:pPr>
+        <w:tabs>
+          <w:tab w:val="left" w:pos="300"/>
+        </w:tabs>
+        <w:jc w:val="both"/>
+      </w:pPr>
+      <w:r>
+        <w:t xml:space="preserve">3. </w:t>
+      </w:r>
+      <w:proofErr w:type="gramStart"/>
+      <w:r>
+        <w:t>use</w:t>
+      </w:r>
+      <w:proofErr w:type="gramEnd"/>
+      <w:r>
+        <w:t xml:space="preserve"> full </w:t>
+      </w:r>
+      <w:proofErr w:type="spellStart"/>
+      <w:r>
+        <w:t>owl:import</w:t>
+      </w:r>
+      <w:proofErr w:type="spellEnd"/>
+      <w:r>
+        <w:t xml:space="preserve"> statements</w:t>
+      </w:r>
+      <w:r>
+        <w:t xml:space="preserve"> (</w:t>
+      </w:r>
+      <w:r>
+        <w:t xml:space="preserve">e.g. as done for </w:t>
+      </w:r>
+      <w:r>
+        <w:t>UO)</w:t>
+      </w:r>
+      <w:r>
+        <w:t>. This option however c</w:t>
+      </w:r>
+      <w:r>
+        <w:t xml:space="preserve">lutters </w:t>
+      </w:r>
+      <w:r>
+        <w:t xml:space="preserve">the </w:t>
+      </w:r>
+      <w:r>
+        <w:t xml:space="preserve">CV with </w:t>
+      </w:r>
+      <w:proofErr w:type="spellStart"/>
+      <w:r>
+        <w:t>seldomly</w:t>
+      </w:r>
+      <w:proofErr w:type="spellEnd"/>
+      <w:r>
+        <w:t xml:space="preserve"> used terms</w:t>
+      </w:r>
+      <w:r>
+        <w:t>, occupies</w:t>
+      </w:r>
+      <w:r>
+        <w:t xml:space="preserve"> RAM, but retains all metadata</w:t>
+      </w:r>
+      <w:r>
+        <w:t>. This option is overshot for most use cases.</w:t>
+      </w:r>
+    </w:p>
+    <w:p>
+      <w:pPr>
+        <w:tabs>
+          <w:tab w:val="left" w:pos="300"/>
+        </w:tabs>
+        <w:jc w:val="both"/>
+        <w:rPr>
+          <w:sz w:val="22"/>
+        </w:rPr>
+      </w:pPr>
+      <w:r>
+        <w:t xml:space="preserve">4. </w:t>
+      </w:r>
+      <w:proofErr w:type="gramStart"/>
+      <w:r>
+        <w:t>use</w:t>
+      </w:r>
+      <w:proofErr w:type="gramEnd"/>
+      <w:r>
+        <w:t xml:space="preserve"> </w:t>
+      </w:r>
+      <w:proofErr w:type="spellStart"/>
+      <w:r>
+        <w:t>dbxref</w:t>
+      </w:r>
+      <w:proofErr w:type="spellEnd"/>
+      <w:r>
+        <w:t xml:space="preserve"> statements. These are e</w:t>
+      </w:r>
+      <w:bookmarkStart w:id="48" w:name="h.6e7mlbghtz39"/>
+      <w:bookmarkEnd w:id="48"/>
+      <w:r>
+        <w:t xml:space="preserve">asy but not </w:t>
+      </w:r>
+      <w:r>
+        <w:t xml:space="preserve">a </w:t>
+      </w:r>
+      <w:r>
+        <w:t xml:space="preserve">standard </w:t>
+      </w:r>
+      <w:r>
+        <w:t xml:space="preserve">way </w:t>
+      </w:r>
+      <w:r>
+        <w:t>in OWL</w:t>
+      </w:r>
+      <w:r>
+        <w:t xml:space="preserve"> (these annotation properties are provided by the </w:t>
+      </w:r>
+      <w:proofErr w:type="spellStart"/>
+      <w:r>
+        <w:t>OBOinOWL</w:t>
+      </w:r>
+      <w:proofErr w:type="spellEnd"/>
+      <w:r>
+        <w:t xml:space="preserve"> namespace)</w:t>
+      </w:r>
+    </w:p>
+    <w:p>
+      <w:pPr>
         <w:pStyle w:val="berschrift4"/>
         <w:jc w:val="both"/>
       </w:pPr>
-      <w:bookmarkStart w:id="46" w:name="h.j99vjl9upmdl"/>
-      <w:bookmarkEnd w:id="46"/>
-      <w:r>
-        <w:t>Term refer</w:t>
-      </w:r>
-      <w:r>
-        <w:t>ence and import mechanism</w:t>
-      </w:r>
-    </w:p>
-    <w:p>
-      <w:pPr>
-        <w:tabs>
-          <w:tab w:val="left" w:pos="300"/>
-        </w:tabs>
-        <w:jc w:val="both"/>
-        <w:rPr>
-          <w:sz w:val="22"/>
-        </w:rPr>
-      </w:pPr>
-      <w:r>
-        <w:rPr>
-          <w:sz w:val="22"/>
-        </w:rPr>
-        <w:t xml:space="preserve">There </w:t>
-      </w:r>
-      <w:r>
-        <w:rPr>
-          <w:sz w:val="22"/>
-        </w:rPr>
-        <w:t xml:space="preserve">are </w:t>
-      </w:r>
-      <w:r>
-        <w:rPr>
-          <w:sz w:val="22"/>
-        </w:rPr>
-        <w:t>four possible ways to reuse existing CV terms from other ontologies</w:t>
-      </w:r>
-      <w:r>
-        <w:rPr>
-          <w:sz w:val="22"/>
-        </w:rPr>
-        <w:t xml:space="preserve">. We </w:t>
-      </w:r>
-      <w:proofErr w:type="spellStart"/>
-      <w:r>
-        <w:rPr>
-          <w:sz w:val="22"/>
-        </w:rPr>
-        <w:t>majorily</w:t>
-      </w:r>
-      <w:proofErr w:type="spellEnd"/>
-      <w:r>
-        <w:rPr>
-          <w:sz w:val="22"/>
-        </w:rPr>
-        <w:t xml:space="preserve"> used the first method</w:t>
-      </w:r>
-      <w:r>
-        <w:rPr>
-          <w:sz w:val="22"/>
-        </w:rPr>
-        <w:t>:</w:t>
-      </w:r>
-    </w:p>
-    <w:p>
-      <w:pPr>
-        <w:tabs>
-          <w:tab w:val="left" w:pos="300"/>
-        </w:tabs>
-        <w:jc w:val="both"/>
-      </w:pPr>
-      <w:r>
-        <w:t>1.</w:t>
-      </w:r>
-      <w:r>
-        <w:t xml:space="preserve"> </w:t>
-      </w:r>
-      <w:proofErr w:type="gramStart"/>
-      <w:r>
-        <w:t>use</w:t>
-      </w:r>
-      <w:proofErr w:type="gramEnd"/>
-      <w:r>
-        <w:t xml:space="preserve"> </w:t>
-      </w:r>
-      <w:r>
-        <w:t xml:space="preserve">the </w:t>
-      </w:r>
-      <w:r>
-        <w:t xml:space="preserve">terms </w:t>
-      </w:r>
-      <w:r>
-        <w:t xml:space="preserve">in the CV by ID reference </w:t>
-      </w:r>
-      <w:r>
-        <w:t>(</w:t>
-      </w:r>
-      <w:r>
-        <w:t xml:space="preserve">e.g. as done with </w:t>
-      </w:r>
-      <w:r>
-        <w:t>IAO</w:t>
-      </w:r>
-      <w:r>
-        <w:t xml:space="preserve"> metadata</w:t>
-      </w:r>
-      <w:r>
-        <w:t>)</w:t>
-      </w:r>
-      <w:r>
-        <w:t>. This option is f</w:t>
-      </w:r>
-      <w:r>
-        <w:t>ast and flexible, but no metadata on used term</w:t>
-      </w:r>
-      <w:r>
-        <w:t>s</w:t>
-      </w:r>
-      <w:r>
-        <w:t xml:space="preserve"> available</w:t>
-      </w:r>
-      <w:r>
-        <w:t>.</w:t>
-      </w:r>
-    </w:p>
-    <w:p>
-      <w:pPr>
-        <w:tabs>
-          <w:tab w:val="left" w:pos="300"/>
-        </w:tabs>
-        <w:jc w:val="both"/>
-      </w:pPr>
-      <w:r>
-        <w:t xml:space="preserve">2. </w:t>
-      </w:r>
-      <w:proofErr w:type="gramStart"/>
-      <w:r>
-        <w:t>use</w:t>
-      </w:r>
-      <w:proofErr w:type="gramEnd"/>
-      <w:r>
-        <w:t xml:space="preserve"> </w:t>
-      </w:r>
-      <w:r>
-        <w:t xml:space="preserve">the </w:t>
-      </w:r>
-      <w:r>
-        <w:t>MIREOT</w:t>
-      </w:r>
-      <w:r>
-        <w:t xml:space="preserve"> term referencing method. This option is t</w:t>
-      </w:r>
-      <w:r>
-        <w:t xml:space="preserve">oo </w:t>
-      </w:r>
-      <w:r>
-        <w:t>complicated and r</w:t>
-      </w:r>
-      <w:r>
-        <w:t xml:space="preserve">elies on </w:t>
-      </w:r>
-      <w:r>
-        <w:t xml:space="preserve">outdated </w:t>
-      </w:r>
-      <w:r>
-        <w:t>scripts</w:t>
-      </w:r>
-    </w:p>
-    <w:p>
-      <w:pPr>
-        <w:tabs>
-          <w:tab w:val="left" w:pos="300"/>
-        </w:tabs>
-        <w:jc w:val="both"/>
-      </w:pPr>
-      <w:r>
-        <w:t xml:space="preserve">3. </w:t>
-      </w:r>
-      <w:proofErr w:type="gramStart"/>
-      <w:r>
-        <w:t>use</w:t>
-      </w:r>
-      <w:proofErr w:type="gramEnd"/>
-      <w:r>
-        <w:t xml:space="preserve"> full </w:t>
-      </w:r>
-      <w:proofErr w:type="spellStart"/>
-      <w:r>
-        <w:t>owl:import</w:t>
-      </w:r>
-      <w:proofErr w:type="spellEnd"/>
-      <w:r>
-        <w:t xml:space="preserve"> statements</w:t>
-      </w:r>
-      <w:r>
-        <w:t xml:space="preserve"> (</w:t>
-      </w:r>
-      <w:r>
-        <w:t xml:space="preserve">e.g. as done for </w:t>
-      </w:r>
-      <w:r>
-        <w:t>UO)</w:t>
-      </w:r>
-      <w:r>
-        <w:t>. This option however c</w:t>
-      </w:r>
-      <w:r>
-        <w:t xml:space="preserve">lutters </w:t>
-      </w:r>
-      <w:r>
-        <w:t xml:space="preserve">the </w:t>
-      </w:r>
-      <w:r>
-        <w:t xml:space="preserve">CV with </w:t>
-      </w:r>
-      <w:proofErr w:type="spellStart"/>
-      <w:r>
-        <w:t>seldomly</w:t>
-      </w:r>
-      <w:proofErr w:type="spellEnd"/>
-      <w:r>
-        <w:t xml:space="preserve"> used terms</w:t>
-      </w:r>
-      <w:r>
-        <w:t>, occupies</w:t>
-      </w:r>
-      <w:r>
-        <w:t xml:space="preserve"> RAM, but retains all metadata</w:t>
-      </w:r>
-      <w:r>
-        <w:t>. This option is overshot for most use cases.</w:t>
-      </w:r>
-    </w:p>
-    <w:p>
-      <w:pPr>
-        <w:tabs>
-          <w:tab w:val="left" w:pos="300"/>
-        </w:tabs>
-        <w:jc w:val="both"/>
-        <w:rPr>
-          <w:sz w:val="22"/>
-        </w:rPr>
-      </w:pPr>
-      <w:r>
-        <w:t xml:space="preserve">4. </w:t>
-      </w:r>
-      <w:proofErr w:type="gramStart"/>
-      <w:r>
-        <w:t>use</w:t>
-      </w:r>
-      <w:proofErr w:type="gramEnd"/>
-      <w:r>
-        <w:t xml:space="preserve"> </w:t>
-      </w:r>
-      <w:proofErr w:type="spellStart"/>
-      <w:r>
-        <w:t>dbxref</w:t>
-      </w:r>
-      <w:proofErr w:type="spellEnd"/>
-      <w:r>
-        <w:t xml:space="preserve"> statements. These are e</w:t>
-      </w:r>
-      <w:bookmarkStart w:id="47" w:name="h.6e7mlbghtz39"/>
-      <w:bookmarkEnd w:id="47"/>
-      <w:r>
-        <w:t xml:space="preserve">asy but not </w:t>
-      </w:r>
-      <w:r>
-        <w:t xml:space="preserve">a </w:t>
-      </w:r>
-      <w:r>
-        <w:t xml:space="preserve">standard </w:t>
-      </w:r>
-      <w:r>
-        <w:t xml:space="preserve">way </w:t>
-      </w:r>
-      <w:r>
-        <w:t>in OWL</w:t>
-      </w:r>
-      <w:r>
-        <w:t xml:space="preserve"> (these annotation properties are provided by the </w:t>
-      </w:r>
-      <w:proofErr w:type="spellStart"/>
-      <w:r>
-        <w:t>OBOinOWL</w:t>
-      </w:r>
-      <w:proofErr w:type="spellEnd"/>
-      <w:r>
-        <w:t xml:space="preserve"> namespace)</w:t>
-      </w:r>
-    </w:p>
-    <w:p>
-      <w:pPr>
-        <w:pStyle w:val="berschrift4"/>
-        <w:jc w:val="both"/>
-      </w:pPr>
-      <w:bookmarkStart w:id="48" w:name="h.fdt8ytxirjwj"/>
-      <w:bookmarkStart w:id="49" w:name="h.t3epye9tbxhr"/>
-      <w:bookmarkStart w:id="50" w:name="h.kvx3p9awqcxz"/>
-      <w:bookmarkEnd w:id="48"/>
+      <w:bookmarkStart w:id="49" w:name="h.fdt8ytxirjwj"/>
+      <w:bookmarkStart w:id="50" w:name="h.t3epye9tbxhr"/>
+      <w:bookmarkStart w:id="51" w:name="h.kvx3p9awqcxz"/>
       <w:bookmarkEnd w:id="49"/>
       <w:bookmarkEnd w:id="50"/>
+      <w:bookmarkEnd w:id="51"/>
       <w:r>
         <w:t>Term naming conventions</w:t>
       </w:r>
@@ -8773,7 +9766,7 @@
         </w:rPr>
         <w:t xml:space="preserve">n accordance to </w:t>
       </w:r>
-      <w:hyperlink r:id="rId20" w:history="1">
+      <w:hyperlink r:id="rId22" w:history="1">
         <w:r>
           <w:rPr>
             <w:rStyle w:val="Hyperlink"/>
@@ -8905,15 +9898,62 @@
         <w:spacing w:before="240" w:line="360" w:lineRule="auto"/>
         <w:jc w:val="both"/>
       </w:pPr>
-      <w:bookmarkStart w:id="51" w:name="h.e9mejpd1a2ya"/>
-      <w:bookmarkEnd w:id="51"/>
-      <w:r>
-        <w:pict>
-          <v:shape id="_x0000_i1034" type="#_x0000_t75" style="width:411.95pt;height:228.85pt" filled="t">
-            <v:fill color2="black"/>
-            <v:imagedata r:id="rId21" o:title=""/>
-          </v:shape>
-        </w:pict>
+      <w:bookmarkStart w:id="52" w:name="h.e9mejpd1a2ya"/>
+      <w:bookmarkEnd w:id="52"/>
+      <w:r>
+        <w:rPr>
+          <w:noProof/>
+        </w:rPr>
+        <w:drawing>
+          <wp:inline distT="0" distB="0" distL="0" distR="0">
+            <wp:extent cx="5231765" cy="2906395"/>
+            <wp:effectExtent l="0" t="0" r="6985" b="8255"/>
+            <wp:docPr id="11" name="Bild 11"/>
+            <wp:cNvGraphicFramePr>
+              <a:graphicFrameLocks xmlns:a="http://schemas.openxmlformats.org/drawingml/2006/main" noChangeAspect="1"/>
+            </wp:cNvGraphicFramePr>
+            <a:graphic xmlns:a="http://schemas.openxmlformats.org/drawingml/2006/main">
+              <a:graphicData uri="http://schemas.openxmlformats.org/drawingml/2006/picture">
+                <pic:pic xmlns:pic="http://schemas.openxmlformats.org/drawingml/2006/picture">
+                  <pic:nvPicPr>
+                    <pic:cNvPr id="0" name="Picture 11"/>
+                    <pic:cNvPicPr>
+                      <a:picLocks noChangeAspect="1" noChangeArrowheads="1"/>
+                    </pic:cNvPicPr>
+                  </pic:nvPicPr>
+                  <pic:blipFill>
+                    <a:blip r:embed="rId23">
+                      <a:extLst>
+                        <a:ext uri="{28A0092B-C50C-407E-A947-70E740481C1C}">
+                          <a14:useLocalDpi xmlns:a14="http://schemas.microsoft.com/office/drawing/2010/main" val="0"/>
+                        </a:ext>
+                      </a:extLst>
+                    </a:blip>
+                    <a:srcRect/>
+                    <a:stretch>
+                      <a:fillRect/>
+                    </a:stretch>
+                  </pic:blipFill>
+                  <pic:spPr bwMode="auto">
+                    <a:xfrm>
+                      <a:off x="0" y="0"/>
+                      <a:ext cx="5231765" cy="2906395"/>
+                    </a:xfrm>
+                    <a:prstGeom prst="rect">
+                      <a:avLst/>
+                    </a:prstGeom>
+                    <a:solidFill>
+                      <a:srgbClr val="FFFFFF"/>
+                    </a:solidFill>
+                    <a:ln>
+                      <a:noFill/>
+                    </a:ln>
+                  </pic:spPr>
+                </pic:pic>
+              </a:graphicData>
+            </a:graphic>
+          </wp:inline>
+        </w:drawing>
       </w:r>
     </w:p>
     <w:p>
@@ -8954,10 +9994,10 @@
         </w:rPr>
         <w:t xml:space="preserve"> Tab is shown which displays the CV term hierarchy to the left and allows to specify and label comparison check to discover redundant labels.</w:t>
       </w:r>
-      <w:bookmarkStart w:id="52" w:name="h.7sgtepqm0ogg"/>
-      <w:bookmarkStart w:id="53" w:name="__RefHeading__1472_1605960097"/>
-      <w:bookmarkEnd w:id="52"/>
+      <w:bookmarkStart w:id="53" w:name="h.7sgtepqm0ogg"/>
+      <w:bookmarkStart w:id="54" w:name="__RefHeading__1472_1605960097"/>
       <w:bookmarkEnd w:id="53"/>
+      <w:bookmarkEnd w:id="54"/>
     </w:p>
     <w:p>
       <w:pPr>
@@ -8967,10 +10007,10 @@
           <w:color w:val="00000A"/>
         </w:rPr>
       </w:pPr>
-      <w:bookmarkStart w:id="54" w:name="h.tg4tn1e9nit6"/>
-      <w:bookmarkStart w:id="55" w:name="h.no1nmxmi1zdt"/>
-      <w:bookmarkEnd w:id="54"/>
+      <w:bookmarkStart w:id="55" w:name="h.tg4tn1e9nit6"/>
+      <w:bookmarkStart w:id="56" w:name="h.no1nmxmi1zdt"/>
       <w:bookmarkEnd w:id="55"/>
+      <w:bookmarkEnd w:id="56"/>
       <w:r>
         <w:t xml:space="preserve">XSD </w:t>
       </w:r>
@@ -9030,44 +10070,89 @@
         <w:pStyle w:val="berschrift3"/>
         <w:jc w:val="both"/>
       </w:pPr>
-      <w:bookmarkStart w:id="56" w:name="h.uup1apfdejo0"/>
-      <w:bookmarkEnd w:id="56"/>
-      <w:r>
+      <w:bookmarkStart w:id="57" w:name="h.uup1apfdejo0"/>
+      <w:bookmarkEnd w:id="57"/>
+      <w:r>
+        <w:t xml:space="preserve">CV </w:t>
+      </w:r>
+      <w:r>
+        <w:t>current status and m</w:t>
+      </w:r>
+      <w:r>
+        <w:t>etrics</w:t>
+      </w:r>
+    </w:p>
+    <w:p>
+      <w:pPr>
+        <w:jc w:val="both"/>
+        <w:rPr>
+          <w:sz w:val="22"/>
+        </w:rPr>
+      </w:pPr>
+      <w:r>
+        <w:rPr>
+          <w:sz w:val="22"/>
+        </w:rPr>
         <w:lastRenderedPageBreak/>
-        <w:t xml:space="preserve">CV </w:t>
-      </w:r>
-      <w:r>
-        <w:t>current status and m</w:t>
-      </w:r>
-      <w:r>
-        <w:t>etrics</w:t>
-      </w:r>
-    </w:p>
-    <w:p>
-      <w:pPr>
-        <w:jc w:val="both"/>
-        <w:rPr>
-          <w:sz w:val="22"/>
-        </w:rPr>
-      </w:pPr>
-      <w:r>
-        <w:rPr>
-          <w:sz w:val="22"/>
-        </w:rPr>
         <w:t>We here provide the statistics describing the CV (Figure 11).</w:t>
       </w:r>
-      <w:bookmarkStart w:id="57" w:name="h.zb2z0am0ar7b"/>
-      <w:bookmarkEnd w:id="57"/>
-      <w:r>
-        <w:rPr>
-          <w:sz w:val="22"/>
-        </w:rPr>
-        <w:pict>
-          <v:shape id="_x0000_i1035" type="#_x0000_t75" style="width:411.95pt;height:309.45pt" filled="t">
-            <v:fill color2="black"/>
-            <v:imagedata r:id="rId22" o:title=""/>
-          </v:shape>
-        </w:pict>
+      <w:bookmarkStart w:id="58" w:name="h.zb2z0am0ar7b"/>
+      <w:bookmarkEnd w:id="58"/>
+      <w:r>
+        <w:rPr>
+          <w:noProof/>
+          <w:sz w:val="22"/>
+        </w:rPr>
+        <w:drawing>
+          <wp:inline distT="0" distB="0" distL="0" distR="0">
+            <wp:extent cx="5231765" cy="3930015"/>
+            <wp:effectExtent l="0" t="0" r="6985" b="0"/>
+            <wp:docPr id="12" name="Bild 12"/>
+            <wp:cNvGraphicFramePr>
+              <a:graphicFrameLocks xmlns:a="http://schemas.openxmlformats.org/drawingml/2006/main" noChangeAspect="1"/>
+            </wp:cNvGraphicFramePr>
+            <a:graphic xmlns:a="http://schemas.openxmlformats.org/drawingml/2006/main">
+              <a:graphicData uri="http://schemas.openxmlformats.org/drawingml/2006/picture">
+                <pic:pic xmlns:pic="http://schemas.openxmlformats.org/drawingml/2006/picture">
+                  <pic:nvPicPr>
+                    <pic:cNvPr id="0" name="Picture 12"/>
+                    <pic:cNvPicPr>
+                      <a:picLocks noChangeAspect="1" noChangeArrowheads="1"/>
+                    </pic:cNvPicPr>
+                  </pic:nvPicPr>
+                  <pic:blipFill>
+                    <a:blip r:embed="rId24">
+                      <a:extLst>
+                        <a:ext uri="{28A0092B-C50C-407E-A947-70E740481C1C}">
+                          <a14:useLocalDpi xmlns:a14="http://schemas.microsoft.com/office/drawing/2010/main" val="0"/>
+                        </a:ext>
+                      </a:extLst>
+                    </a:blip>
+                    <a:srcRect/>
+                    <a:stretch>
+                      <a:fillRect/>
+                    </a:stretch>
+                  </pic:blipFill>
+                  <pic:spPr bwMode="auto">
+                    <a:xfrm>
+                      <a:off x="0" y="0"/>
+                      <a:ext cx="5231765" cy="3930015"/>
+                    </a:xfrm>
+                    <a:prstGeom prst="rect">
+                      <a:avLst/>
+                    </a:prstGeom>
+                    <a:solidFill>
+                      <a:srgbClr val="FFFFFF"/>
+                    </a:solidFill>
+                    <a:ln>
+                      <a:noFill/>
+                    </a:ln>
+                  </pic:spPr>
+                </pic:pic>
+              </a:graphicData>
+            </a:graphic>
+          </wp:inline>
+        </w:drawing>
       </w:r>
     </w:p>
     <w:p>
@@ -9248,7 +10333,7 @@
           <w:szCs w:val="20"/>
         </w:rPr>
       </w:pPr>
-      <w:hyperlink r:id="rId23" w:history="1">
+      <w:hyperlink r:id="rId25" w:history="1">
         <w:r>
           <w:rPr>
             <w:rStyle w:val="Hyperlink"/>
@@ -9312,7 +10397,7 @@
           <w:szCs w:val="20"/>
         </w:rPr>
       </w:pPr>
-      <w:hyperlink r:id="rId24" w:history="1">
+      <w:hyperlink r:id="rId26" w:history="1">
         <w:r>
           <w:rPr>
             <w:rStyle w:val="Hyperlink"/>
@@ -9376,7 +10461,7 @@
           <w:szCs w:val="20"/>
         </w:rPr>
       </w:pPr>
-      <w:hyperlink r:id="rId25" w:history="1">
+      <w:hyperlink r:id="rId27" w:history="1">
         <w:r>
           <w:rPr>
             <w:rStyle w:val="Hyperlink"/>
@@ -9415,7 +10500,7 @@
           <w:szCs w:val="20"/>
         </w:rPr>
       </w:pPr>
-      <w:hyperlink r:id="rId26" w:history="1">
+      <w:hyperlink r:id="rId28" w:history="1">
         <w:r>
           <w:rPr>
             <w:rStyle w:val="Hyperlink"/>
@@ -9632,7 +10717,7 @@
         </w:rPr>
         <w:tab/>
       </w:r>
-      <w:hyperlink r:id="rId27" w:history="1">
+      <w:hyperlink r:id="rId29" w:history="1">
         <w:r>
           <w:rPr>
             <w:rStyle w:val="Hyperlink"/>
@@ -9661,7 +10746,7 @@
         </w:rPr>
         <w:tab/>
       </w:r>
-      <w:hyperlink r:id="rId28" w:history="1">
+      <w:hyperlink r:id="rId30" w:history="1">
         <w:r>
           <w:rPr>
             <w:rStyle w:val="Hyperlink"/>
@@ -9684,7 +10769,6 @@
         <w:rPr>
           <w:b/>
         </w:rPr>
-        <w:lastRenderedPageBreak/>
         <w:t>nmrML</w:t>
       </w:r>
       <w:proofErr w:type="spellEnd"/>
@@ -9707,7 +10791,7 @@
         </w:rPr>
         <w:tab/>
       </w:r>
-      <w:hyperlink r:id="rId29" w:history="1">
+      <w:hyperlink r:id="rId31" w:history="1">
         <w:r>
           <w:rPr>
             <w:rStyle w:val="Hyperlink"/>
@@ -9752,7 +10836,7 @@
         </w:rPr>
         <w:tab/>
       </w:r>
-      <w:hyperlink r:id="rId30" w:history="1">
+      <w:hyperlink r:id="rId32" w:history="1">
         <w:r>
           <w:rPr>
             <w:rStyle w:val="Hyperlink"/>
@@ -9802,7 +10886,7 @@
         </w:rPr>
         <w:tab/>
       </w:r>
-      <w:hyperlink r:id="rId31" w:history="1">
+      <w:hyperlink r:id="rId33" w:history="1">
         <w:r>
           <w:rPr>
             <w:rStyle w:val="Hyperlink"/>
@@ -9816,13 +10900,14 @@
         <w:pStyle w:val="berschrift3"/>
         <w:jc w:val="both"/>
       </w:pPr>
-      <w:bookmarkStart w:id="58" w:name="h.qcv53obhavxa"/>
-      <w:bookmarkEnd w:id="58"/>
-      <w:r>
+      <w:bookmarkStart w:id="59" w:name="h.qcv53obhavxa"/>
+      <w:bookmarkEnd w:id="59"/>
+      <w:r>
+        <w:lastRenderedPageBreak/>
         <w:t>Example implementations</w:t>
       </w:r>
-      <w:bookmarkStart w:id="59" w:name="h.ia6spdh4fg5x"/>
-      <w:bookmarkEnd w:id="59"/>
+      <w:bookmarkStart w:id="60" w:name="h.ia6spdh4fg5x"/>
+      <w:bookmarkEnd w:id="60"/>
     </w:p>
     <w:p>
       <w:pPr>
@@ -9955,7 +11040,7 @@
         </w:rPr>
         <w:t xml:space="preserve"> </w:t>
       </w:r>
-      <w:hyperlink r:id="rId32" w:history="1">
+      <w:hyperlink r:id="rId34" w:history="1">
         <w:r>
           <w:rPr>
             <w:rStyle w:val="Hyperlink"/>
@@ -9996,7 +11081,7 @@
         </w:rPr>
         <w:t xml:space="preserve">generated via Oxygen as described at </w:t>
       </w:r>
-      <w:hyperlink r:id="rId33" w:history="1">
+      <w:hyperlink r:id="rId35" w:history="1">
         <w:r>
           <w:rPr>
             <w:rStyle w:val="Hyperlink"/>
@@ -10148,11 +11233,11 @@
         </w:tabs>
         <w:spacing w:before="360" w:after="80" w:line="276" w:lineRule="auto"/>
       </w:pPr>
-      <w:bookmarkStart w:id="60" w:name="h.lqs1cvrubwhh"/>
-      <w:bookmarkStart w:id="61" w:name="__RefHeading__1474_1605960097"/>
-      <w:bookmarkStart w:id="62" w:name="_Toc370369508"/>
-      <w:bookmarkEnd w:id="60"/>
+      <w:bookmarkStart w:id="61" w:name="h.lqs1cvrubwhh"/>
+      <w:bookmarkStart w:id="62" w:name="__RefHeading__1474_1605960097"/>
+      <w:bookmarkStart w:id="63" w:name="_Toc370369508"/>
       <w:bookmarkEnd w:id="61"/>
+      <w:bookmarkEnd w:id="62"/>
       <w:r>
         <w:rPr>
           <w:i w:val="0"/>
@@ -10161,7 +11246,7 @@
         </w:rPr>
         <w:t>Next steps</w:t>
       </w:r>
-      <w:bookmarkEnd w:id="62"/>
+      <w:bookmarkEnd w:id="63"/>
     </w:p>
     <w:p>
       <w:pPr>
@@ -10571,11 +11656,11 @@
           <w:sz w:val="22"/>
         </w:rPr>
       </w:pPr>
-      <w:bookmarkStart w:id="63" w:name="__RefHeading__1476_1605960097"/>
-      <w:bookmarkStart w:id="64" w:name="h.mkee38vq2yqz"/>
-      <w:bookmarkStart w:id="65" w:name="_Toc370369509"/>
-      <w:bookmarkEnd w:id="63"/>
+      <w:bookmarkStart w:id="64" w:name="__RefHeading__1476_1605960097"/>
+      <w:bookmarkStart w:id="65" w:name="h.mkee38vq2yqz"/>
+      <w:bookmarkStart w:id="66" w:name="_Toc370369509"/>
       <w:bookmarkEnd w:id="64"/>
+      <w:bookmarkEnd w:id="65"/>
       <w:r>
         <w:rPr>
           <w:color w:val="000000"/>
@@ -10591,7 +11676,7 @@
         <w:tab/>
         <w:t>Publications</w:t>
       </w:r>
-      <w:bookmarkEnd w:id="65"/>
+      <w:bookmarkEnd w:id="66"/>
     </w:p>
     <w:p>
       <w:pPr>
@@ -10602,8 +11687,8 @@
         <w:ind w:left="361"/>
         <w:jc w:val="both"/>
       </w:pPr>
-      <w:bookmarkStart w:id="66" w:name="h.3rdcrjn"/>
-      <w:bookmarkEnd w:id="66"/>
+      <w:bookmarkStart w:id="67" w:name="h.3rdcrjn"/>
+      <w:bookmarkEnd w:id="67"/>
       <w:proofErr w:type="spellStart"/>
       <w:r>
         <w:rPr>
@@ -10664,7 +11749,6 @@
           <w:i/>
           <w:sz w:val="22"/>
         </w:rPr>
-        <w:lastRenderedPageBreak/>
         <w:t xml:space="preserve">Proceedings of the </w:t>
       </w:r>
       <w:proofErr w:type="spellStart"/>
@@ -10765,7 +11849,7 @@
         </w:rPr>
         <w:t>.), Koblenz, Germany, 16.–20. September 2013, p. 1875-1888,</w:t>
       </w:r>
-      <w:hyperlink r:id="rId34" w:history="1">
+      <w:hyperlink r:id="rId36" w:history="1">
         <w:r>
           <w:rPr>
             <w:rStyle w:val="Hyperlink"/>
@@ -10773,7 +11857,7 @@
           <w:t xml:space="preserve"> </w:t>
         </w:r>
       </w:hyperlink>
-      <w:hyperlink r:id="rId35" w:history="1">
+      <w:hyperlink r:id="rId37" w:history="1">
         <w:r>
           <w:rPr>
             <w:rStyle w:val="Hyperlink"/>
@@ -10813,9 +11897,9 @@
         </w:rPr>
         <w:t>paper ?</w:t>
       </w:r>
-      <w:bookmarkStart w:id="67" w:name="h.kote87kvdi52"/>
-      <w:bookmarkStart w:id="68" w:name="_Toc370369510"/>
-      <w:bookmarkEnd w:id="67"/>
+      <w:bookmarkStart w:id="68" w:name="h.kote87kvdi52"/>
+      <w:bookmarkStart w:id="69" w:name="_Toc370369510"/>
+      <w:bookmarkEnd w:id="68"/>
       <w:proofErr w:type="gramEnd"/>
     </w:p>
     <w:p>
@@ -10825,16 +11909,17 @@
           <w:sz w:val="22"/>
         </w:rPr>
       </w:pPr>
-      <w:bookmarkStart w:id="69" w:name="__RefHeading__1478_1605960097"/>
-      <w:bookmarkEnd w:id="69"/>
-      <w:r>
+      <w:bookmarkStart w:id="70" w:name="__RefHeading__1478_1605960097"/>
+      <w:bookmarkEnd w:id="70"/>
+      <w:r>
+        <w:lastRenderedPageBreak/>
         <w:t>5</w:t>
       </w:r>
       <w:r>
         <w:tab/>
         <w:t>Delivery and schedule</w:t>
       </w:r>
-      <w:bookmarkEnd w:id="68"/>
+      <w:bookmarkEnd w:id="69"/>
     </w:p>
     <w:p>
       <w:pPr>
@@ -10892,11 +11977,11 @@
           <w:sz w:val="22"/>
         </w:rPr>
       </w:pPr>
-      <w:bookmarkStart w:id="70" w:name="h.27gl0bclclkz"/>
-      <w:bookmarkStart w:id="71" w:name="__RefHeading__1480_1605960097"/>
-      <w:bookmarkStart w:id="72" w:name="_Toc370369511"/>
-      <w:bookmarkEnd w:id="70"/>
+      <w:bookmarkStart w:id="71" w:name="h.27gl0bclclkz"/>
+      <w:bookmarkStart w:id="72" w:name="__RefHeading__1480_1605960097"/>
+      <w:bookmarkStart w:id="73" w:name="_Toc370369511"/>
       <w:bookmarkEnd w:id="71"/>
+      <w:bookmarkEnd w:id="72"/>
       <w:r>
         <w:t>6</w:t>
       </w:r>
@@ -10904,7 +11989,7 @@
         <w:tab/>
         <w:t>Adjustments made</w:t>
       </w:r>
-      <w:bookmarkEnd w:id="72"/>
+      <w:bookmarkEnd w:id="73"/>
     </w:p>
     <w:p>
       <w:pPr>
@@ -10925,11 +12010,11 @@
       <w:pPr>
         <w:pStyle w:val="berschrift1"/>
       </w:pPr>
-      <w:bookmarkStart w:id="73" w:name="__RefHeading__1482_1605960097"/>
-      <w:bookmarkStart w:id="74" w:name="h.n5wd1vczydh4"/>
-      <w:bookmarkStart w:id="75" w:name="_Toc370369512"/>
-      <w:bookmarkEnd w:id="73"/>
+      <w:bookmarkStart w:id="74" w:name="__RefHeading__1482_1605960097"/>
+      <w:bookmarkStart w:id="75" w:name="h.n5wd1vczydh4"/>
+      <w:bookmarkStart w:id="76" w:name="_Toc370369512"/>
       <w:bookmarkEnd w:id="74"/>
+      <w:bookmarkEnd w:id="75"/>
       <w:r>
         <w:t>7</w:t>
       </w:r>
@@ -10937,7 +12022,7 @@
         <w:tab/>
         <w:t>Efforts for this deliverable</w:t>
       </w:r>
-      <w:bookmarkEnd w:id="75"/>
+      <w:bookmarkEnd w:id="76"/>
     </w:p>
     <w:p/>
     <w:tbl>
@@ -11310,15 +12395,15 @@
           <w:sz w:val="22"/>
         </w:rPr>
       </w:pPr>
-      <w:bookmarkStart w:id="76" w:name="__RefHeading__1484_1605960097"/>
-      <w:bookmarkStart w:id="77" w:name="h.pzvamduqb01a"/>
-      <w:bookmarkStart w:id="78" w:name="_Toc370369513"/>
-      <w:bookmarkEnd w:id="76"/>
+      <w:bookmarkStart w:id="77" w:name="__RefHeading__1484_1605960097"/>
+      <w:bookmarkStart w:id="78" w:name="h.pzvamduqb01a"/>
+      <w:bookmarkStart w:id="79" w:name="_Toc370369513"/>
       <w:bookmarkEnd w:id="77"/>
+      <w:bookmarkEnd w:id="78"/>
       <w:r>
         <w:t>Appendices</w:t>
       </w:r>
-      <w:bookmarkEnd w:id="78"/>
+      <w:bookmarkEnd w:id="79"/>
     </w:p>
     <w:p>
       <w:pPr>
@@ -11588,14 +12673,7 @@
         <w:rPr>
           <w:sz w:val="22"/>
         </w:rPr>
-        <w:t xml:space="preserve">. To make editing easier, I will merge the owl files physically rather </w:t>
-      </w:r>
-      <w:r>
-        <w:rPr>
-          <w:sz w:val="22"/>
-        </w:rPr>
-        <w:lastRenderedPageBreak/>
-        <w:t xml:space="preserve">than importing the </w:t>
+        <w:t xml:space="preserve">. To make editing easier, I will merge the owl files physically rather than importing the </w:t>
       </w:r>
       <w:proofErr w:type="spellStart"/>
       <w:r>
@@ -11839,7 +12917,14 @@
         <w:rPr>
           <w:sz w:val="22"/>
         </w:rPr>
-        <w:t xml:space="preserve"> leaf nodes into CV (see below). Removed </w:t>
+        <w:t xml:space="preserve"> leaf nodes into CV (see below). </w:t>
+      </w:r>
+      <w:r>
+        <w:rPr>
+          <w:sz w:val="22"/>
+        </w:rPr>
+        <w:lastRenderedPageBreak/>
+        <w:t xml:space="preserve">Removed </w:t>
       </w:r>
       <w:proofErr w:type="spellStart"/>
       <w:r>
@@ -12494,7 +13579,6 @@
         <w:rPr>
           <w:sz w:val="22"/>
         </w:rPr>
-        <w:lastRenderedPageBreak/>
         <w:t>v1.7</w:t>
       </w:r>
       <w:proofErr w:type="gramEnd"/>
@@ -12552,8 +13636,8 @@
         <w:spacing w:before="240"/>
         <w:jc w:val="both"/>
       </w:pPr>
-      <w:bookmarkStart w:id="79" w:name="h.2gqj11uni93f"/>
-      <w:bookmarkEnd w:id="79"/>
+      <w:bookmarkStart w:id="80" w:name="h.2gqj11uni93f"/>
+      <w:bookmarkEnd w:id="80"/>
       <w:r>
         <w:rPr>
           <w:b/>
@@ -12671,8 +13755,6 @@
       <w:r>
         <w:t xml:space="preserve"> file, but could add slim indicator for that.</w:t>
       </w:r>
-      <w:bookmarkStart w:id="80" w:name="_GoBack"/>
-      <w:bookmarkEnd w:id="80"/>
     </w:p>
     <w:p>
       <w:pPr>
@@ -13951,7 +15033,6 @@
                 <w:b/>
                 <w:sz w:val="22"/>
               </w:rPr>
-              <w:lastRenderedPageBreak/>
               <w:t>Deliverables</w:t>
             </w:r>
           </w:p>
@@ -14393,31 +15474,61 @@
       <w:jc w:val="right"/>
     </w:pPr>
     <w:r>
-      <w:pict>
-        <v:shapetype id="_x0000_t75" coordsize="21600,21600" o:spt="75" o:preferrelative="t" path="m@4@5l@4@11@9@11@9@5xe" filled="f" stroked="f">
-          <v:stroke joinstyle="miter"/>
-          <v:formulas>
-            <v:f eqn="if lineDrawn pixelLineWidth 0"/>
-            <v:f eqn="sum @0 1 0"/>
-            <v:f eqn="sum 0 0 @1"/>
-            <v:f eqn="prod @2 1 2"/>
-            <v:f eqn="prod @3 21600 pixelWidth"/>
-            <v:f eqn="prod @3 21600 pixelHeight"/>
-            <v:f eqn="sum @0 0 1"/>
-            <v:f eqn="prod @6 1 2"/>
-            <v:f eqn="prod @7 21600 pixelWidth"/>
-            <v:f eqn="sum @8 21600 0"/>
-            <v:f eqn="prod @7 21600 pixelHeight"/>
-            <v:f eqn="sum @10 21600 0"/>
-          </v:formulas>
-          <v:path o:extrusionok="f" gradientshapeok="t" o:connecttype="rect"/>
-          <o:lock v:ext="edit" aspectratio="t"/>
-        </v:shapetype>
-        <v:shape id="_x0000_i1036" type="#_x0000_t75" style="width:184.55pt;height:47.2pt" filled="t">
-          <v:fill opacity="0" color2="black"/>
-          <v:imagedata r:id="rId1" o:title=""/>
-        </v:shape>
-      </w:pict>
+      <w:rPr>
+        <w:noProof/>
+      </w:rPr>
+      <w:drawing>
+        <wp:inline distT="0" distB="0" distL="0" distR="0">
+          <wp:extent cx="2343785" cy="599440"/>
+          <wp:effectExtent l="0" t="0" r="0" b="0"/>
+          <wp:docPr id="1" name="Bild 1"/>
+          <wp:cNvGraphicFramePr>
+            <a:graphicFrameLocks xmlns:a="http://schemas.openxmlformats.org/drawingml/2006/main" noChangeAspect="1"/>
+          </wp:cNvGraphicFramePr>
+          <a:graphic xmlns:a="http://schemas.openxmlformats.org/drawingml/2006/main">
+            <a:graphicData uri="http://schemas.openxmlformats.org/drawingml/2006/picture">
+              <pic:pic xmlns:pic="http://schemas.openxmlformats.org/drawingml/2006/picture">
+                <pic:nvPicPr>
+                  <pic:cNvPr id="0" name="Picture 1"/>
+                  <pic:cNvPicPr>
+                    <a:picLocks noChangeAspect="1" noChangeArrowheads="1"/>
+                  </pic:cNvPicPr>
+                </pic:nvPicPr>
+                <pic:blipFill>
+                  <a:blip r:embed="rId1">
+                    <a:extLst>
+                      <a:ext uri="{28A0092B-C50C-407E-A947-70E740481C1C}">
+                        <a14:useLocalDpi xmlns:a14="http://schemas.microsoft.com/office/drawing/2010/main" val="0"/>
+                      </a:ext>
+                    </a:extLst>
+                  </a:blip>
+                  <a:srcRect/>
+                  <a:stretch>
+                    <a:fillRect/>
+                  </a:stretch>
+                </pic:blipFill>
+                <pic:spPr bwMode="auto">
+                  <a:xfrm>
+                    <a:off x="0" y="0"/>
+                    <a:ext cx="2343785" cy="599440"/>
+                  </a:xfrm>
+                  <a:prstGeom prst="rect">
+                    <a:avLst/>
+                  </a:prstGeom>
+                  <a:solidFill>
+                    <a:srgbClr val="FFFFFF">
+                      <a:alpha val="0"/>
+                    </a:srgbClr>
+                  </a:solidFill>
+                  <a:ln>
+                    <a:noFill/>
+                  </a:ln>
+                </pic:spPr>
+              </pic:pic>
+            </a:graphicData>
+          </a:graphic>
+        </wp:inline>
+      </w:drawing>
     </w:r>
     <w:r>
       <w:fldChar w:fldCharType="begin"/>
@@ -14432,7 +15543,7 @@
       <w:rPr>
         <w:noProof/>
       </w:rPr>
-      <w:t>21</w:t>
+      <w:t>11</w:t>
     </w:r>
     <w:r>
       <w:fldChar w:fldCharType="end"/>
@@ -14453,7 +15564,7 @@
       <w:rPr>
         <w:noProof/>
       </w:rPr>
-      <w:t>21</w:t>
+      <w:t>22</w:t>
     </w:r>
     <w:r>
       <w:rPr>
@@ -15899,6 +17010,184 @@
     </w:lvl>
   </w:abstractNum>
   <w:abstractNum w:abstractNumId="9">
+    <w:nsid w:val="250F5DFD"/>
+    <w:multiLevelType w:val="hybridMultilevel"/>
+    <w:tmpl w:val="18061B28"/>
+    <w:lvl w:ilvl="0" w:tplc="04090011">
+      <w:start w:val="1"/>
+      <w:numFmt w:val="decimal"/>
+      <w:lvlText w:val="%1)"/>
+      <w:lvlJc w:val="left"/>
+      <w:pPr>
+        <w:ind w:left="720" w:hanging="360"/>
+      </w:pPr>
+      <w:rPr>
+        <w:rFonts w:hint="default"/>
+      </w:rPr>
+    </w:lvl>
+    <w:lvl w:ilvl="1" w:tplc="04090019" w:tentative="1">
+      <w:start w:val="1"/>
+      <w:numFmt w:val="lowerLetter"/>
+      <w:lvlText w:val="%2."/>
+      <w:lvlJc w:val="left"/>
+      <w:pPr>
+        <w:ind w:left="1440" w:hanging="360"/>
+      </w:pPr>
+    </w:lvl>
+    <w:lvl w:ilvl="2" w:tplc="0409001B" w:tentative="1">
+      <w:start w:val="1"/>
+      <w:numFmt w:val="lowerRoman"/>
+      <w:lvlText w:val="%3."/>
+      <w:lvlJc w:val="right"/>
+      <w:pPr>
+        <w:ind w:left="2160" w:hanging="180"/>
+      </w:pPr>
+    </w:lvl>
+    <w:lvl w:ilvl="3" w:tplc="0409000F" w:tentative="1">
+      <w:start w:val="1"/>
+      <w:numFmt w:val="decimal"/>
+      <w:lvlText w:val="%4."/>
+      <w:lvlJc w:val="left"/>
+      <w:pPr>
+        <w:ind w:left="2880" w:hanging="360"/>
+      </w:pPr>
+    </w:lvl>
+    <w:lvl w:ilvl="4" w:tplc="04090019" w:tentative="1">
+      <w:start w:val="1"/>
+      <w:numFmt w:val="lowerLetter"/>
+      <w:lvlText w:val="%5."/>
+      <w:lvlJc w:val="left"/>
+      <w:pPr>
+        <w:ind w:left="3600" w:hanging="360"/>
+      </w:pPr>
+    </w:lvl>
+    <w:lvl w:ilvl="5" w:tplc="0409001B" w:tentative="1">
+      <w:start w:val="1"/>
+      <w:numFmt w:val="lowerRoman"/>
+      <w:lvlText w:val="%6."/>
+      <w:lvlJc w:val="right"/>
+      <w:pPr>
+        <w:ind w:left="4320" w:hanging="180"/>
+      </w:pPr>
+    </w:lvl>
+    <w:lvl w:ilvl="6" w:tplc="0409000F" w:tentative="1">
+      <w:start w:val="1"/>
+      <w:numFmt w:val="decimal"/>
+      <w:lvlText w:val="%7."/>
+      <w:lvlJc w:val="left"/>
+      <w:pPr>
+        <w:ind w:left="5040" w:hanging="360"/>
+      </w:pPr>
+    </w:lvl>
+    <w:lvl w:ilvl="7" w:tplc="04090019" w:tentative="1">
+      <w:start w:val="1"/>
+      <w:numFmt w:val="lowerLetter"/>
+      <w:lvlText w:val="%8."/>
+      <w:lvlJc w:val="left"/>
+      <w:pPr>
+        <w:ind w:left="5760" w:hanging="360"/>
+      </w:pPr>
+    </w:lvl>
+    <w:lvl w:ilvl="8" w:tplc="0409001B" w:tentative="1">
+      <w:start w:val="1"/>
+      <w:numFmt w:val="lowerRoman"/>
+      <w:lvlText w:val="%9."/>
+      <w:lvlJc w:val="right"/>
+      <w:pPr>
+        <w:ind w:left="6480" w:hanging="180"/>
+      </w:pPr>
+    </w:lvl>
+  </w:abstractNum>
+  <w:abstractNum w:abstractNumId="10">
+    <w:nsid w:val="4302625A"/>
+    <w:multiLevelType w:val="hybridMultilevel"/>
+    <w:tmpl w:val="4A7AB2C4"/>
+    <w:lvl w:ilvl="0" w:tplc="04090011">
+      <w:start w:val="1"/>
+      <w:numFmt w:val="decimal"/>
+      <w:lvlText w:val="%1)"/>
+      <w:lvlJc w:val="left"/>
+      <w:pPr>
+        <w:ind w:left="1800" w:hanging="360"/>
+      </w:pPr>
+      <w:rPr>
+        <w:rFonts w:hint="default"/>
+      </w:rPr>
+    </w:lvl>
+    <w:lvl w:ilvl="1" w:tplc="04090019" w:tentative="1">
+      <w:start w:val="1"/>
+      <w:numFmt w:val="lowerLetter"/>
+      <w:lvlText w:val="%2."/>
+      <w:lvlJc w:val="left"/>
+      <w:pPr>
+        <w:ind w:left="2520" w:hanging="360"/>
+      </w:pPr>
+    </w:lvl>
+    <w:lvl w:ilvl="2" w:tplc="0409001B" w:tentative="1">
+      <w:start w:val="1"/>
+      <w:numFmt w:val="lowerRoman"/>
+      <w:lvlText w:val="%3."/>
+      <w:lvlJc w:val="right"/>
+      <w:pPr>
+        <w:ind w:left="3240" w:hanging="180"/>
+      </w:pPr>
+    </w:lvl>
+    <w:lvl w:ilvl="3" w:tplc="0409000F" w:tentative="1">
+      <w:start w:val="1"/>
+      <w:numFmt w:val="decimal"/>
+      <w:lvlText w:val="%4."/>
+      <w:lvlJc w:val="left"/>
+      <w:pPr>
+        <w:ind w:left="3960" w:hanging="360"/>
+      </w:pPr>
+    </w:lvl>
+    <w:lvl w:ilvl="4" w:tplc="04090019" w:tentative="1">
+      <w:start w:val="1"/>
+      <w:numFmt w:val="lowerLetter"/>
+      <w:lvlText w:val="%5."/>
+      <w:lvlJc w:val="left"/>
+      <w:pPr>
+        <w:ind w:left="4680" w:hanging="360"/>
+      </w:pPr>
+    </w:lvl>
+    <w:lvl w:ilvl="5" w:tplc="0409001B" w:tentative="1">
+      <w:start w:val="1"/>
+      <w:numFmt w:val="lowerRoman"/>
+      <w:lvlText w:val="%6."/>
+      <w:lvlJc w:val="right"/>
+      <w:pPr>
+        <w:ind w:left="5400" w:hanging="180"/>
+      </w:pPr>
+    </w:lvl>
+    <w:lvl w:ilvl="6" w:tplc="0409000F" w:tentative="1">
+      <w:start w:val="1"/>
+      <w:numFmt w:val="decimal"/>
+      <w:lvlText w:val="%7."/>
+      <w:lvlJc w:val="left"/>
+      <w:pPr>
+        <w:ind w:left="6120" w:hanging="360"/>
+      </w:pPr>
+    </w:lvl>
+    <w:lvl w:ilvl="7" w:tplc="04090019" w:tentative="1">
+      <w:start w:val="1"/>
+      <w:numFmt w:val="lowerLetter"/>
+      <w:lvlText w:val="%8."/>
+      <w:lvlJc w:val="left"/>
+      <w:pPr>
+        <w:ind w:left="6840" w:hanging="360"/>
+      </w:pPr>
+    </w:lvl>
+    <w:lvl w:ilvl="8" w:tplc="0409001B" w:tentative="1">
+      <w:start w:val="1"/>
+      <w:numFmt w:val="lowerRoman"/>
+      <w:lvlText w:val="%9."/>
+      <w:lvlJc w:val="right"/>
+      <w:pPr>
+        <w:ind w:left="7560" w:hanging="180"/>
+      </w:pPr>
+    </w:lvl>
+  </w:abstractNum>
+  <w:abstractNum w:abstractNumId="11">
     <w:nsid w:val="6C6D609D"/>
     <w:multiLevelType w:val="hybridMultilevel"/>
     <w:tmpl w:val="3EFCCC56"/>
@@ -16011,7 +17300,7 @@
       </w:rPr>
     </w:lvl>
   </w:abstractNum>
-  <w:abstractNum w:abstractNumId="10">
+  <w:abstractNum w:abstractNumId="12">
     <w:nsid w:val="6E4B0BF7"/>
     <w:multiLevelType w:val="hybridMultilevel"/>
     <w:tmpl w:val="5F82824E"/>
@@ -16146,7 +17435,7 @@
     <w:abstractNumId w:val="6"/>
   </w:num>
   <w:num w:numId="8">
-    <w:abstractNumId w:val="9"/>
+    <w:abstractNumId w:val="11"/>
   </w:num>
   <w:num w:numId="9">
     <w:abstractNumId w:val="8"/>
@@ -16155,6 +17444,12 @@
     <w:abstractNumId w:val="7"/>
   </w:num>
   <w:num w:numId="11">
+    <w:abstractNumId w:val="12"/>
+  </w:num>
+  <w:num w:numId="12">
+    <w:abstractNumId w:val="9"/>
+  </w:num>
+  <w:num w:numId="13">
     <w:abstractNumId w:val="10"/>
   </w:num>
 </w:numbering>
@@ -16942,6 +18237,16 @@
       <w:bCs/>
     </w:rPr>
   </w:style>
+  <w:style w:type="paragraph" w:styleId="Listenabsatz">
+    <w:name w:val="List Paragraph"/>
+    <w:basedOn w:val="Standard"/>
+    <w:uiPriority w:val="34"/>
+    <w:qFormat/>
+    <w:rsid w:val="00035BEA"/>
+    <w:pPr>
+      <w:ind w:left="720"/>
+    </w:pPr>
+  </w:style>
 </w:styles>
 </file>
 
@@ -17211,7 +18516,7 @@
 </file>
 
 <file path=customXml/itemProps1.xml><?xml version="1.0" encoding="utf-8"?>
-<ds:datastoreItem xmlns:ds="http://schemas.openxmlformats.org/officeDocument/2006/customXml" ds:itemID="{11F57B27-3804-49A5-B6C0-F7934BF85A63}">
+<ds:datastoreItem xmlns:ds="http://schemas.openxmlformats.org/officeDocument/2006/customXml" ds:itemID="{7FC88C9B-95A7-461E-BA6B-2030659A401D}">
   <ds:schemaRefs>
     <ds:schemaRef ds:uri="http://schemas.openxmlformats.org/officeDocument/2006/bibliography"/>
   </ds:schemaRefs>

</xml_diff>